<commit_message>
affter adding all members part
</commit_message>
<xml_diff>
--- a/Artemis-program_Project report.docx
+++ b/Artemis-program_Project report.docx
@@ -113,7 +113,27 @@
           <w:sz w:val="28"/>
           <w:szCs w:val="28"/>
         </w:rPr>
-        <w:t>COMPUTER GRAPHICS  – PROJECT DOCUMENTATION</w:t>
+        <w:t xml:space="preserve">COMPUTER </w:t>
+      </w:r>
+      <w:proofErr w:type="gramStart"/>
+      <w:r>
+        <w:rPr>
+          <w:rFonts w:ascii="Times New Roman" w:hAnsi="Times New Roman" w:cs="Times New Roman"/>
+          <w:color w:val="FF0000"/>
+          <w:sz w:val="28"/>
+          <w:szCs w:val="28"/>
+        </w:rPr>
+        <w:t>GRAPHICS  –</w:t>
+      </w:r>
+      <w:proofErr w:type="gramEnd"/>
+      <w:r>
+        <w:rPr>
+          <w:rFonts w:ascii="Times New Roman" w:hAnsi="Times New Roman" w:cs="Times New Roman"/>
+          <w:color w:val="FF0000"/>
+          <w:sz w:val="28"/>
+          <w:szCs w:val="28"/>
+        </w:rPr>
+        <w:t xml:space="preserve"> PROJECT DOCUMENTATION</w:t>
       </w:r>
     </w:p>
     <w:p/>
@@ -2620,6 +2640,7 @@
           <w:u w:val="single"/>
         </w:rPr>
       </w:pPr>
+      <w:proofErr w:type="spellStart"/>
       <w:r>
         <w:rPr>
           <w:rFonts w:ascii="Arial" w:hAnsi="Arial" w:cs="Arial"/>
@@ -2629,7 +2650,43 @@
           <w:szCs w:val="36"/>
           <w:u w:val="single"/>
         </w:rPr>
-        <w:t>Funtions to Represent The Objects</w:t>
+        <w:t>Funtions</w:t>
+      </w:r>
+      <w:proofErr w:type="spellEnd"/>
+      <w:r>
+        <w:rPr>
+          <w:rFonts w:ascii="Arial" w:hAnsi="Arial" w:cs="Arial"/>
+          <w:b/>
+          <w:bCs/>
+          <w:sz w:val="36"/>
+          <w:szCs w:val="36"/>
+          <w:u w:val="single"/>
+        </w:rPr>
+        <w:t xml:space="preserve"> to Represent </w:t>
+      </w:r>
+      <w:proofErr w:type="gramStart"/>
+      <w:r>
+        <w:rPr>
+          <w:rFonts w:ascii="Arial" w:hAnsi="Arial" w:cs="Arial"/>
+          <w:b/>
+          <w:bCs/>
+          <w:sz w:val="36"/>
+          <w:szCs w:val="36"/>
+          <w:u w:val="single"/>
+        </w:rPr>
+        <w:t>The</w:t>
+      </w:r>
+      <w:proofErr w:type="gramEnd"/>
+      <w:r>
+        <w:rPr>
+          <w:rFonts w:ascii="Arial" w:hAnsi="Arial" w:cs="Arial"/>
+          <w:b/>
+          <w:bCs/>
+          <w:sz w:val="36"/>
+          <w:szCs w:val="36"/>
+          <w:u w:val="single"/>
+        </w:rPr>
+        <w:t xml:space="preserve"> Objects</w:t>
       </w:r>
     </w:p>
     <w:p>
@@ -2780,7 +2837,23 @@
                 <w:sz w:val="36"/>
                 <w:szCs w:val="36"/>
               </w:rPr>
-              <w:t>Void ship()</w:t>
+              <w:t xml:space="preserve">Void </w:t>
+            </w:r>
+            <w:proofErr w:type="gramStart"/>
+            <w:r>
+              <w:rPr>
+                <w:sz w:val="36"/>
+                <w:szCs w:val="36"/>
+              </w:rPr>
+              <w:t>ship(</w:t>
+            </w:r>
+            <w:proofErr w:type="gramEnd"/>
+            <w:r>
+              <w:rPr>
+                <w:sz w:val="36"/>
+                <w:szCs w:val="36"/>
+              </w:rPr>
+              <w:t>)</w:t>
             </w:r>
           </w:p>
         </w:tc>
@@ -2910,7 +2983,23 @@
                 <w:sz w:val="36"/>
                 <w:szCs w:val="36"/>
               </w:rPr>
-              <w:t>Void tower()</w:t>
+              <w:t xml:space="preserve">Void </w:t>
+            </w:r>
+            <w:proofErr w:type="gramStart"/>
+            <w:r>
+              <w:rPr>
+                <w:sz w:val="36"/>
+                <w:szCs w:val="36"/>
+              </w:rPr>
+              <w:t>tower(</w:t>
+            </w:r>
+            <w:proofErr w:type="gramEnd"/>
+            <w:r>
+              <w:rPr>
+                <w:sz w:val="36"/>
+                <w:szCs w:val="36"/>
+              </w:rPr>
+              <w:t>)</w:t>
             </w:r>
           </w:p>
         </w:tc>
@@ -2973,7 +3062,23 @@
                 <w:sz w:val="36"/>
                 <w:szCs w:val="36"/>
               </w:rPr>
-              <w:t>Void rain()</w:t>
+              <w:t xml:space="preserve">Void </w:t>
+            </w:r>
+            <w:proofErr w:type="gramStart"/>
+            <w:r>
+              <w:rPr>
+                <w:sz w:val="36"/>
+                <w:szCs w:val="36"/>
+              </w:rPr>
+              <w:t>rain(</w:t>
+            </w:r>
+            <w:proofErr w:type="gramEnd"/>
+            <w:r>
+              <w:rPr>
+                <w:sz w:val="36"/>
+                <w:szCs w:val="36"/>
+              </w:rPr>
+              <w:t>)</w:t>
             </w:r>
           </w:p>
         </w:tc>
@@ -3036,7 +3141,23 @@
                 <w:sz w:val="36"/>
                 <w:szCs w:val="36"/>
               </w:rPr>
-              <w:t>Void sun()</w:t>
+              <w:t xml:space="preserve">Void </w:t>
+            </w:r>
+            <w:proofErr w:type="gramStart"/>
+            <w:r>
+              <w:rPr>
+                <w:sz w:val="36"/>
+                <w:szCs w:val="36"/>
+              </w:rPr>
+              <w:t>sun(</w:t>
+            </w:r>
+            <w:proofErr w:type="gramEnd"/>
+            <w:r>
+              <w:rPr>
+                <w:sz w:val="36"/>
+                <w:szCs w:val="36"/>
+              </w:rPr>
+              <w:t>)</w:t>
             </w:r>
           </w:p>
         </w:tc>
@@ -3099,7 +3220,23 @@
                 <w:sz w:val="36"/>
                 <w:szCs w:val="36"/>
               </w:rPr>
-              <w:t>Void Moon()</w:t>
+              <w:t xml:space="preserve">Void </w:t>
+            </w:r>
+            <w:proofErr w:type="gramStart"/>
+            <w:r>
+              <w:rPr>
+                <w:sz w:val="36"/>
+                <w:szCs w:val="36"/>
+              </w:rPr>
+              <w:t>Moon(</w:t>
+            </w:r>
+            <w:proofErr w:type="gramEnd"/>
+            <w:r>
+              <w:rPr>
+                <w:sz w:val="36"/>
+                <w:szCs w:val="36"/>
+              </w:rPr>
+              <w:t>)</w:t>
             </w:r>
           </w:p>
         </w:tc>
@@ -3162,7 +3299,23 @@
                 <w:sz w:val="36"/>
                 <w:szCs w:val="36"/>
               </w:rPr>
-              <w:t>Void Cloud()</w:t>
+              <w:t xml:space="preserve">Void </w:t>
+            </w:r>
+            <w:proofErr w:type="gramStart"/>
+            <w:r>
+              <w:rPr>
+                <w:sz w:val="36"/>
+                <w:szCs w:val="36"/>
+              </w:rPr>
+              <w:t>Cloud(</w:t>
+            </w:r>
+            <w:proofErr w:type="gramEnd"/>
+            <w:r>
+              <w:rPr>
+                <w:sz w:val="36"/>
+                <w:szCs w:val="36"/>
+              </w:rPr>
+              <w:t>)</w:t>
             </w:r>
           </w:p>
         </w:tc>
@@ -3225,7 +3378,23 @@
                 <w:sz w:val="36"/>
                 <w:szCs w:val="36"/>
               </w:rPr>
-              <w:t>Void Bird()</w:t>
+              <w:t xml:space="preserve">Void </w:t>
+            </w:r>
+            <w:proofErr w:type="gramStart"/>
+            <w:r>
+              <w:rPr>
+                <w:sz w:val="36"/>
+                <w:szCs w:val="36"/>
+              </w:rPr>
+              <w:t>Bird(</w:t>
+            </w:r>
+            <w:proofErr w:type="gramEnd"/>
+            <w:r>
+              <w:rPr>
+                <w:sz w:val="36"/>
+                <w:szCs w:val="36"/>
+              </w:rPr>
+              <w:t>)</w:t>
             </w:r>
           </w:p>
         </w:tc>
@@ -3288,7 +3457,23 @@
                 <w:sz w:val="36"/>
                 <w:szCs w:val="36"/>
               </w:rPr>
-              <w:t>Void Tree()</w:t>
+              <w:t xml:space="preserve">Void </w:t>
+            </w:r>
+            <w:proofErr w:type="gramStart"/>
+            <w:r>
+              <w:rPr>
+                <w:sz w:val="36"/>
+                <w:szCs w:val="36"/>
+              </w:rPr>
+              <w:t>Tree(</w:t>
+            </w:r>
+            <w:proofErr w:type="gramEnd"/>
+            <w:r>
+              <w:rPr>
+                <w:sz w:val="36"/>
+                <w:szCs w:val="36"/>
+              </w:rPr>
+              <w:t>)</w:t>
             </w:r>
           </w:p>
         </w:tc>
@@ -3351,7 +3536,23 @@
                 <w:sz w:val="36"/>
                 <w:szCs w:val="36"/>
               </w:rPr>
-              <w:t>Void Umbrella()</w:t>
+              <w:t xml:space="preserve">Void </w:t>
+            </w:r>
+            <w:proofErr w:type="gramStart"/>
+            <w:r>
+              <w:rPr>
+                <w:sz w:val="36"/>
+                <w:szCs w:val="36"/>
+              </w:rPr>
+              <w:t>Umbrella(</w:t>
+            </w:r>
+            <w:proofErr w:type="gramEnd"/>
+            <w:r>
+              <w:rPr>
+                <w:sz w:val="36"/>
+                <w:szCs w:val="36"/>
+              </w:rPr>
+              <w:t>)</w:t>
             </w:r>
           </w:p>
         </w:tc>
@@ -3414,7 +3615,23 @@
                 <w:sz w:val="36"/>
                 <w:szCs w:val="36"/>
               </w:rPr>
-              <w:t>Void Seat()</w:t>
+              <w:t xml:space="preserve">Void </w:t>
+            </w:r>
+            <w:proofErr w:type="gramStart"/>
+            <w:r>
+              <w:rPr>
+                <w:sz w:val="36"/>
+                <w:szCs w:val="36"/>
+              </w:rPr>
+              <w:t>Seat(</w:t>
+            </w:r>
+            <w:proofErr w:type="gramEnd"/>
+            <w:r>
+              <w:rPr>
+                <w:sz w:val="36"/>
+                <w:szCs w:val="36"/>
+              </w:rPr>
+              <w:t>)</w:t>
             </w:r>
           </w:p>
         </w:tc>
@@ -3477,7 +3694,23 @@
                 <w:sz w:val="36"/>
                 <w:szCs w:val="36"/>
               </w:rPr>
-              <w:t>Void Balloon()</w:t>
+              <w:t xml:space="preserve">Void </w:t>
+            </w:r>
+            <w:proofErr w:type="gramStart"/>
+            <w:r>
+              <w:rPr>
+                <w:sz w:val="36"/>
+                <w:szCs w:val="36"/>
+              </w:rPr>
+              <w:t>Balloon(</w:t>
+            </w:r>
+            <w:proofErr w:type="gramEnd"/>
+            <w:r>
+              <w:rPr>
+                <w:sz w:val="36"/>
+                <w:szCs w:val="36"/>
+              </w:rPr>
+              <w:t>)</w:t>
             </w:r>
           </w:p>
         </w:tc>
@@ -3540,7 +3773,39 @@
                 <w:sz w:val="36"/>
                 <w:szCs w:val="36"/>
               </w:rPr>
-              <w:t>Void Day_sky()</w:t>
+              <w:t xml:space="preserve">Void </w:t>
+            </w:r>
+            <w:proofErr w:type="spellStart"/>
+            <w:r>
+              <w:rPr>
+                <w:sz w:val="36"/>
+                <w:szCs w:val="36"/>
+              </w:rPr>
+              <w:t>Day_</w:t>
+            </w:r>
+            <w:proofErr w:type="gramStart"/>
+            <w:r>
+              <w:rPr>
+                <w:sz w:val="36"/>
+                <w:szCs w:val="36"/>
+              </w:rPr>
+              <w:t>sky</w:t>
+            </w:r>
+            <w:proofErr w:type="spellEnd"/>
+            <w:r>
+              <w:rPr>
+                <w:sz w:val="36"/>
+                <w:szCs w:val="36"/>
+              </w:rPr>
+              <w:t>(</w:t>
+            </w:r>
+            <w:proofErr w:type="gramEnd"/>
+            <w:r>
+              <w:rPr>
+                <w:sz w:val="36"/>
+                <w:szCs w:val="36"/>
+              </w:rPr>
+              <w:t>)</w:t>
             </w:r>
           </w:p>
         </w:tc>
@@ -3604,7 +3869,39 @@
                 <w:sz w:val="36"/>
                 <w:szCs w:val="36"/>
               </w:rPr>
-              <w:t>Void Evening_sky()</w:t>
+              <w:t xml:space="preserve">Void </w:t>
+            </w:r>
+            <w:proofErr w:type="spellStart"/>
+            <w:r>
+              <w:rPr>
+                <w:sz w:val="36"/>
+                <w:szCs w:val="36"/>
+              </w:rPr>
+              <w:t>Evening_</w:t>
+            </w:r>
+            <w:proofErr w:type="gramStart"/>
+            <w:r>
+              <w:rPr>
+                <w:sz w:val="36"/>
+                <w:szCs w:val="36"/>
+              </w:rPr>
+              <w:t>sky</w:t>
+            </w:r>
+            <w:proofErr w:type="spellEnd"/>
+            <w:r>
+              <w:rPr>
+                <w:sz w:val="36"/>
+                <w:szCs w:val="36"/>
+              </w:rPr>
+              <w:t>(</w:t>
+            </w:r>
+            <w:proofErr w:type="gramEnd"/>
+            <w:r>
+              <w:rPr>
+                <w:sz w:val="36"/>
+                <w:szCs w:val="36"/>
+              </w:rPr>
+              <w:t>)</w:t>
             </w:r>
           </w:p>
         </w:tc>
@@ -3667,7 +3964,23 @@
                 <w:sz w:val="36"/>
                 <w:szCs w:val="36"/>
               </w:rPr>
-              <w:t>Void stars()</w:t>
+              <w:t xml:space="preserve">Void </w:t>
+            </w:r>
+            <w:proofErr w:type="gramStart"/>
+            <w:r>
+              <w:rPr>
+                <w:sz w:val="36"/>
+                <w:szCs w:val="36"/>
+              </w:rPr>
+              <w:t>stars(</w:t>
+            </w:r>
+            <w:proofErr w:type="gramEnd"/>
+            <w:r>
+              <w:rPr>
+                <w:sz w:val="36"/>
+                <w:szCs w:val="36"/>
+              </w:rPr>
+              <w:t>)</w:t>
             </w:r>
           </w:p>
         </w:tc>
@@ -3730,7 +4043,39 @@
                 <w:sz w:val="36"/>
                 <w:szCs w:val="36"/>
               </w:rPr>
-              <w:t>Void Night_sky()</w:t>
+              <w:t xml:space="preserve">Void </w:t>
+            </w:r>
+            <w:proofErr w:type="spellStart"/>
+            <w:r>
+              <w:rPr>
+                <w:sz w:val="36"/>
+                <w:szCs w:val="36"/>
+              </w:rPr>
+              <w:t>Night_</w:t>
+            </w:r>
+            <w:proofErr w:type="gramStart"/>
+            <w:r>
+              <w:rPr>
+                <w:sz w:val="36"/>
+                <w:szCs w:val="36"/>
+              </w:rPr>
+              <w:t>sky</w:t>
+            </w:r>
+            <w:proofErr w:type="spellEnd"/>
+            <w:r>
+              <w:rPr>
+                <w:sz w:val="36"/>
+                <w:szCs w:val="36"/>
+              </w:rPr>
+              <w:t>(</w:t>
+            </w:r>
+            <w:proofErr w:type="gramEnd"/>
+            <w:r>
+              <w:rPr>
+                <w:sz w:val="36"/>
+                <w:szCs w:val="36"/>
+              </w:rPr>
+              <w:t>)</w:t>
             </w:r>
           </w:p>
         </w:tc>
@@ -3793,7 +4138,39 @@
                 <w:sz w:val="36"/>
                 <w:szCs w:val="36"/>
               </w:rPr>
-              <w:t>Void Sea_Texture()</w:t>
+              <w:t xml:space="preserve">Void </w:t>
+            </w:r>
+            <w:proofErr w:type="spellStart"/>
+            <w:r>
+              <w:rPr>
+                <w:sz w:val="36"/>
+                <w:szCs w:val="36"/>
+              </w:rPr>
+              <w:t>Sea_</w:t>
+            </w:r>
+            <w:proofErr w:type="gramStart"/>
+            <w:r>
+              <w:rPr>
+                <w:sz w:val="36"/>
+                <w:szCs w:val="36"/>
+              </w:rPr>
+              <w:t>Texture</w:t>
+            </w:r>
+            <w:proofErr w:type="spellEnd"/>
+            <w:r>
+              <w:rPr>
+                <w:sz w:val="36"/>
+                <w:szCs w:val="36"/>
+              </w:rPr>
+              <w:t>(</w:t>
+            </w:r>
+            <w:proofErr w:type="gramEnd"/>
+            <w:r>
+              <w:rPr>
+                <w:sz w:val="36"/>
+                <w:szCs w:val="36"/>
+              </w:rPr>
+              <w:t>)</w:t>
             </w:r>
           </w:p>
         </w:tc>
@@ -3856,7 +4233,39 @@
                 <w:sz w:val="36"/>
                 <w:szCs w:val="36"/>
               </w:rPr>
-              <w:t>Void Day_Sea()</w:t>
+              <w:t xml:space="preserve">Void </w:t>
+            </w:r>
+            <w:proofErr w:type="spellStart"/>
+            <w:r>
+              <w:rPr>
+                <w:sz w:val="36"/>
+                <w:szCs w:val="36"/>
+              </w:rPr>
+              <w:t>Day_</w:t>
+            </w:r>
+            <w:proofErr w:type="gramStart"/>
+            <w:r>
+              <w:rPr>
+                <w:sz w:val="36"/>
+                <w:szCs w:val="36"/>
+              </w:rPr>
+              <w:t>Sea</w:t>
+            </w:r>
+            <w:proofErr w:type="spellEnd"/>
+            <w:r>
+              <w:rPr>
+                <w:sz w:val="36"/>
+                <w:szCs w:val="36"/>
+              </w:rPr>
+              <w:t>(</w:t>
+            </w:r>
+            <w:proofErr w:type="gramEnd"/>
+            <w:r>
+              <w:rPr>
+                <w:sz w:val="36"/>
+                <w:szCs w:val="36"/>
+              </w:rPr>
+              <w:t>)</w:t>
             </w:r>
           </w:p>
         </w:tc>
@@ -3919,7 +4328,39 @@
                 <w:sz w:val="36"/>
                 <w:szCs w:val="36"/>
               </w:rPr>
-              <w:t>Void Evening_Sea()</w:t>
+              <w:t xml:space="preserve">Void </w:t>
+            </w:r>
+            <w:proofErr w:type="spellStart"/>
+            <w:r>
+              <w:rPr>
+                <w:sz w:val="36"/>
+                <w:szCs w:val="36"/>
+              </w:rPr>
+              <w:t>Evening_</w:t>
+            </w:r>
+            <w:proofErr w:type="gramStart"/>
+            <w:r>
+              <w:rPr>
+                <w:sz w:val="36"/>
+                <w:szCs w:val="36"/>
+              </w:rPr>
+              <w:t>Sea</w:t>
+            </w:r>
+            <w:proofErr w:type="spellEnd"/>
+            <w:r>
+              <w:rPr>
+                <w:sz w:val="36"/>
+                <w:szCs w:val="36"/>
+              </w:rPr>
+              <w:t>(</w:t>
+            </w:r>
+            <w:proofErr w:type="gramEnd"/>
+            <w:r>
+              <w:rPr>
+                <w:sz w:val="36"/>
+                <w:szCs w:val="36"/>
+              </w:rPr>
+              <w:t>)</w:t>
             </w:r>
           </w:p>
         </w:tc>
@@ -3982,7 +4423,39 @@
                 <w:sz w:val="36"/>
                 <w:szCs w:val="36"/>
               </w:rPr>
-              <w:t>Void Night_Sea()</w:t>
+              <w:t xml:space="preserve">Void </w:t>
+            </w:r>
+            <w:proofErr w:type="spellStart"/>
+            <w:r>
+              <w:rPr>
+                <w:sz w:val="36"/>
+                <w:szCs w:val="36"/>
+              </w:rPr>
+              <w:t>Night_</w:t>
+            </w:r>
+            <w:proofErr w:type="gramStart"/>
+            <w:r>
+              <w:rPr>
+                <w:sz w:val="36"/>
+                <w:szCs w:val="36"/>
+              </w:rPr>
+              <w:t>Sea</w:t>
+            </w:r>
+            <w:proofErr w:type="spellEnd"/>
+            <w:r>
+              <w:rPr>
+                <w:sz w:val="36"/>
+                <w:szCs w:val="36"/>
+              </w:rPr>
+              <w:t>(</w:t>
+            </w:r>
+            <w:proofErr w:type="gramEnd"/>
+            <w:r>
+              <w:rPr>
+                <w:sz w:val="36"/>
+                <w:szCs w:val="36"/>
+              </w:rPr>
+              <w:t>)</w:t>
             </w:r>
           </w:p>
         </w:tc>
@@ -4045,7 +4518,39 @@
                 <w:sz w:val="36"/>
                 <w:szCs w:val="36"/>
               </w:rPr>
-              <w:t>Void Sea_Wave()</w:t>
+              <w:t xml:space="preserve">Void </w:t>
+            </w:r>
+            <w:proofErr w:type="spellStart"/>
+            <w:r>
+              <w:rPr>
+                <w:sz w:val="36"/>
+                <w:szCs w:val="36"/>
+              </w:rPr>
+              <w:t>Sea_</w:t>
+            </w:r>
+            <w:proofErr w:type="gramStart"/>
+            <w:r>
+              <w:rPr>
+                <w:sz w:val="36"/>
+                <w:szCs w:val="36"/>
+              </w:rPr>
+              <w:t>Wave</w:t>
+            </w:r>
+            <w:proofErr w:type="spellEnd"/>
+            <w:r>
+              <w:rPr>
+                <w:sz w:val="36"/>
+                <w:szCs w:val="36"/>
+              </w:rPr>
+              <w:t>(</w:t>
+            </w:r>
+            <w:proofErr w:type="gramEnd"/>
+            <w:r>
+              <w:rPr>
+                <w:sz w:val="36"/>
+                <w:szCs w:val="36"/>
+              </w:rPr>
+              <w:t>)</w:t>
             </w:r>
           </w:p>
         </w:tc>
@@ -4108,7 +4613,39 @@
                 <w:sz w:val="36"/>
                 <w:szCs w:val="36"/>
               </w:rPr>
-              <w:t>Void Day_Mountain()</w:t>
+              <w:t xml:space="preserve">Void </w:t>
+            </w:r>
+            <w:proofErr w:type="spellStart"/>
+            <w:r>
+              <w:rPr>
+                <w:sz w:val="36"/>
+                <w:szCs w:val="36"/>
+              </w:rPr>
+              <w:t>Day_</w:t>
+            </w:r>
+            <w:proofErr w:type="gramStart"/>
+            <w:r>
+              <w:rPr>
+                <w:sz w:val="36"/>
+                <w:szCs w:val="36"/>
+              </w:rPr>
+              <w:t>Mountain</w:t>
+            </w:r>
+            <w:proofErr w:type="spellEnd"/>
+            <w:r>
+              <w:rPr>
+                <w:sz w:val="36"/>
+                <w:szCs w:val="36"/>
+              </w:rPr>
+              <w:t>(</w:t>
+            </w:r>
+            <w:proofErr w:type="gramEnd"/>
+            <w:r>
+              <w:rPr>
+                <w:sz w:val="36"/>
+                <w:szCs w:val="36"/>
+              </w:rPr>
+              <w:t>)</w:t>
             </w:r>
           </w:p>
         </w:tc>
@@ -4171,7 +4708,39 @@
                 <w:sz w:val="36"/>
                 <w:szCs w:val="36"/>
               </w:rPr>
-              <w:t>Void Evening_Mountain()</w:t>
+              <w:t xml:space="preserve">Void </w:t>
+            </w:r>
+            <w:proofErr w:type="spellStart"/>
+            <w:r>
+              <w:rPr>
+                <w:sz w:val="36"/>
+                <w:szCs w:val="36"/>
+              </w:rPr>
+              <w:t>Evening_</w:t>
+            </w:r>
+            <w:proofErr w:type="gramStart"/>
+            <w:r>
+              <w:rPr>
+                <w:sz w:val="36"/>
+                <w:szCs w:val="36"/>
+              </w:rPr>
+              <w:t>Mountain</w:t>
+            </w:r>
+            <w:proofErr w:type="spellEnd"/>
+            <w:r>
+              <w:rPr>
+                <w:sz w:val="36"/>
+                <w:szCs w:val="36"/>
+              </w:rPr>
+              <w:t>(</w:t>
+            </w:r>
+            <w:proofErr w:type="gramEnd"/>
+            <w:r>
+              <w:rPr>
+                <w:sz w:val="36"/>
+                <w:szCs w:val="36"/>
+              </w:rPr>
+              <w:t>)</w:t>
             </w:r>
           </w:p>
         </w:tc>
@@ -4234,7 +4803,39 @@
                 <w:sz w:val="36"/>
                 <w:szCs w:val="36"/>
               </w:rPr>
-              <w:t>Void Night_Mountain()</w:t>
+              <w:t xml:space="preserve">Void </w:t>
+            </w:r>
+            <w:proofErr w:type="spellStart"/>
+            <w:r>
+              <w:rPr>
+                <w:sz w:val="36"/>
+                <w:szCs w:val="36"/>
+              </w:rPr>
+              <w:t>Night_</w:t>
+            </w:r>
+            <w:proofErr w:type="gramStart"/>
+            <w:r>
+              <w:rPr>
+                <w:sz w:val="36"/>
+                <w:szCs w:val="36"/>
+              </w:rPr>
+              <w:t>Mountain</w:t>
+            </w:r>
+            <w:proofErr w:type="spellEnd"/>
+            <w:r>
+              <w:rPr>
+                <w:sz w:val="36"/>
+                <w:szCs w:val="36"/>
+              </w:rPr>
+              <w:t>(</w:t>
+            </w:r>
+            <w:proofErr w:type="gramEnd"/>
+            <w:r>
+              <w:rPr>
+                <w:sz w:val="36"/>
+                <w:szCs w:val="36"/>
+              </w:rPr>
+              <w:t>)</w:t>
             </w:r>
           </w:p>
         </w:tc>
@@ -4297,7 +4898,23 @@
                 <w:sz w:val="36"/>
                 <w:szCs w:val="36"/>
               </w:rPr>
-              <w:t>Void Mill()</w:t>
+              <w:t xml:space="preserve">Void </w:t>
+            </w:r>
+            <w:proofErr w:type="gramStart"/>
+            <w:r>
+              <w:rPr>
+                <w:sz w:val="36"/>
+                <w:szCs w:val="36"/>
+              </w:rPr>
+              <w:t>Mill(</w:t>
+            </w:r>
+            <w:proofErr w:type="gramEnd"/>
+            <w:r>
+              <w:rPr>
+                <w:sz w:val="36"/>
+                <w:szCs w:val="36"/>
+              </w:rPr>
+              <w:t>)</w:t>
             </w:r>
           </w:p>
         </w:tc>
@@ -4360,7 +4977,39 @@
                 <w:sz w:val="36"/>
                 <w:szCs w:val="36"/>
               </w:rPr>
-              <w:t>Void Day_sand_Texture()</w:t>
+              <w:t xml:space="preserve">Void </w:t>
+            </w:r>
+            <w:proofErr w:type="spellStart"/>
+            <w:r>
+              <w:rPr>
+                <w:sz w:val="36"/>
+                <w:szCs w:val="36"/>
+              </w:rPr>
+              <w:t>Day_sand_</w:t>
+            </w:r>
+            <w:proofErr w:type="gramStart"/>
+            <w:r>
+              <w:rPr>
+                <w:sz w:val="36"/>
+                <w:szCs w:val="36"/>
+              </w:rPr>
+              <w:t>Texture</w:t>
+            </w:r>
+            <w:proofErr w:type="spellEnd"/>
+            <w:r>
+              <w:rPr>
+                <w:sz w:val="36"/>
+                <w:szCs w:val="36"/>
+              </w:rPr>
+              <w:t>(</w:t>
+            </w:r>
+            <w:proofErr w:type="gramEnd"/>
+            <w:r>
+              <w:rPr>
+                <w:sz w:val="36"/>
+                <w:szCs w:val="36"/>
+              </w:rPr>
+              <w:t>)</w:t>
             </w:r>
           </w:p>
         </w:tc>
@@ -4423,7 +5072,39 @@
                 <w:sz w:val="36"/>
                 <w:szCs w:val="36"/>
               </w:rPr>
-              <w:t>Void Evening_sand_Texture()</w:t>
+              <w:t xml:space="preserve">Void </w:t>
+            </w:r>
+            <w:proofErr w:type="spellStart"/>
+            <w:r>
+              <w:rPr>
+                <w:sz w:val="36"/>
+                <w:szCs w:val="36"/>
+              </w:rPr>
+              <w:t>Evening_sand_</w:t>
+            </w:r>
+            <w:proofErr w:type="gramStart"/>
+            <w:r>
+              <w:rPr>
+                <w:sz w:val="36"/>
+                <w:szCs w:val="36"/>
+              </w:rPr>
+              <w:t>Texture</w:t>
+            </w:r>
+            <w:proofErr w:type="spellEnd"/>
+            <w:r>
+              <w:rPr>
+                <w:sz w:val="36"/>
+                <w:szCs w:val="36"/>
+              </w:rPr>
+              <w:t>(</w:t>
+            </w:r>
+            <w:proofErr w:type="gramEnd"/>
+            <w:r>
+              <w:rPr>
+                <w:sz w:val="36"/>
+                <w:szCs w:val="36"/>
+              </w:rPr>
+              <w:t>)</w:t>
             </w:r>
           </w:p>
         </w:tc>
@@ -4489,7 +5170,39 @@
                 <w:sz w:val="36"/>
                 <w:szCs w:val="36"/>
               </w:rPr>
-              <w:t>Void Night_sand_Texture()</w:t>
+              <w:t xml:space="preserve">Void </w:t>
+            </w:r>
+            <w:proofErr w:type="spellStart"/>
+            <w:r>
+              <w:rPr>
+                <w:sz w:val="36"/>
+                <w:szCs w:val="36"/>
+              </w:rPr>
+              <w:t>Night_sand_</w:t>
+            </w:r>
+            <w:proofErr w:type="gramStart"/>
+            <w:r>
+              <w:rPr>
+                <w:sz w:val="36"/>
+                <w:szCs w:val="36"/>
+              </w:rPr>
+              <w:t>Texture</w:t>
+            </w:r>
+            <w:proofErr w:type="spellEnd"/>
+            <w:r>
+              <w:rPr>
+                <w:sz w:val="36"/>
+                <w:szCs w:val="36"/>
+              </w:rPr>
+              <w:t>(</w:t>
+            </w:r>
+            <w:proofErr w:type="gramEnd"/>
+            <w:r>
+              <w:rPr>
+                <w:sz w:val="36"/>
+                <w:szCs w:val="36"/>
+              </w:rPr>
+              <w:t>)</w:t>
             </w:r>
           </w:p>
         </w:tc>
@@ -4557,7 +5270,39 @@
                 <w:sz w:val="36"/>
                 <w:szCs w:val="36"/>
               </w:rPr>
-              <w:t>void Day_Sand()</w:t>
+              <w:t xml:space="preserve">void </w:t>
+            </w:r>
+            <w:proofErr w:type="spellStart"/>
+            <w:r>
+              <w:rPr>
+                <w:sz w:val="36"/>
+                <w:szCs w:val="36"/>
+              </w:rPr>
+              <w:t>Day_</w:t>
+            </w:r>
+            <w:proofErr w:type="gramStart"/>
+            <w:r>
+              <w:rPr>
+                <w:sz w:val="36"/>
+                <w:szCs w:val="36"/>
+              </w:rPr>
+              <w:t>Sand</w:t>
+            </w:r>
+            <w:proofErr w:type="spellEnd"/>
+            <w:r>
+              <w:rPr>
+                <w:sz w:val="36"/>
+                <w:szCs w:val="36"/>
+              </w:rPr>
+              <w:t>(</w:t>
+            </w:r>
+            <w:proofErr w:type="gramEnd"/>
+            <w:r>
+              <w:rPr>
+                <w:sz w:val="36"/>
+                <w:szCs w:val="36"/>
+              </w:rPr>
+              <w:t>)</w:t>
             </w:r>
           </w:p>
         </w:tc>
@@ -4620,7 +5365,39 @@
                 <w:sz w:val="36"/>
                 <w:szCs w:val="36"/>
               </w:rPr>
-              <w:t>void Night_Sand()</w:t>
+              <w:t xml:space="preserve">void </w:t>
+            </w:r>
+            <w:proofErr w:type="spellStart"/>
+            <w:r>
+              <w:rPr>
+                <w:sz w:val="36"/>
+                <w:szCs w:val="36"/>
+              </w:rPr>
+              <w:t>Night_</w:t>
+            </w:r>
+            <w:proofErr w:type="gramStart"/>
+            <w:r>
+              <w:rPr>
+                <w:sz w:val="36"/>
+                <w:szCs w:val="36"/>
+              </w:rPr>
+              <w:t>Sand</w:t>
+            </w:r>
+            <w:proofErr w:type="spellEnd"/>
+            <w:r>
+              <w:rPr>
+                <w:sz w:val="36"/>
+                <w:szCs w:val="36"/>
+              </w:rPr>
+              <w:t>(</w:t>
+            </w:r>
+            <w:proofErr w:type="gramEnd"/>
+            <w:r>
+              <w:rPr>
+                <w:sz w:val="36"/>
+                <w:szCs w:val="36"/>
+              </w:rPr>
+              <w:t>)</w:t>
             </w:r>
           </w:p>
         </w:tc>
@@ -4683,7 +5460,39 @@
                 <w:sz w:val="36"/>
                 <w:szCs w:val="36"/>
               </w:rPr>
-              <w:t>void Evening_Sand()</w:t>
+              <w:t xml:space="preserve">void </w:t>
+            </w:r>
+            <w:proofErr w:type="spellStart"/>
+            <w:r>
+              <w:rPr>
+                <w:sz w:val="36"/>
+                <w:szCs w:val="36"/>
+              </w:rPr>
+              <w:t>Evening_</w:t>
+            </w:r>
+            <w:proofErr w:type="gramStart"/>
+            <w:r>
+              <w:rPr>
+                <w:sz w:val="36"/>
+                <w:szCs w:val="36"/>
+              </w:rPr>
+              <w:t>Sand</w:t>
+            </w:r>
+            <w:proofErr w:type="spellEnd"/>
+            <w:r>
+              <w:rPr>
+                <w:sz w:val="36"/>
+                <w:szCs w:val="36"/>
+              </w:rPr>
+              <w:t>(</w:t>
+            </w:r>
+            <w:proofErr w:type="gramEnd"/>
+            <w:r>
+              <w:rPr>
+                <w:sz w:val="36"/>
+                <w:szCs w:val="36"/>
+              </w:rPr>
+              <w:t>)</w:t>
             </w:r>
           </w:p>
         </w:tc>
@@ -4880,8 +5689,18 @@
                 <w:sz w:val="26"/>
                 <w:szCs w:val="26"/>
               </w:rPr>
-              <w:t xml:space="preserve"> update_sun</w:t>
-            </w:r>
+              <w:t xml:space="preserve"> </w:t>
+            </w:r>
+            <w:proofErr w:type="spellStart"/>
+            <w:r>
+              <w:rPr>
+                <w:rFonts w:ascii="Arial" w:hAnsi="Arial" w:cs="Arial"/>
+                <w:sz w:val="26"/>
+                <w:szCs w:val="26"/>
+              </w:rPr>
+              <w:t>update_sun</w:t>
+            </w:r>
+            <w:proofErr w:type="spellEnd"/>
           </w:p>
         </w:tc>
         <w:tc>
@@ -4896,14 +5715,34 @@
                 <w:szCs w:val="26"/>
               </w:rPr>
             </w:pPr>
-            <w:r>
-              <w:rPr>
-                <w:rFonts w:ascii="Arial" w:hAnsi="Arial" w:cs="Arial"/>
-                <w:sz w:val="26"/>
-                <w:szCs w:val="26"/>
-              </w:rPr>
-              <w:t>sun_move, sun_update</w:t>
-            </w:r>
+            <w:proofErr w:type="spellStart"/>
+            <w:r>
+              <w:rPr>
+                <w:rFonts w:ascii="Arial" w:hAnsi="Arial" w:cs="Arial"/>
+                <w:sz w:val="26"/>
+                <w:szCs w:val="26"/>
+              </w:rPr>
+              <w:t>sun_move</w:t>
+            </w:r>
+            <w:proofErr w:type="spellEnd"/>
+            <w:r>
+              <w:rPr>
+                <w:rFonts w:ascii="Arial" w:hAnsi="Arial" w:cs="Arial"/>
+                <w:sz w:val="26"/>
+                <w:szCs w:val="26"/>
+              </w:rPr>
+              <w:t xml:space="preserve">, </w:t>
+            </w:r>
+            <w:proofErr w:type="spellStart"/>
+            <w:r>
+              <w:rPr>
+                <w:rFonts w:ascii="Arial" w:hAnsi="Arial" w:cs="Arial"/>
+                <w:sz w:val="26"/>
+                <w:szCs w:val="26"/>
+              </w:rPr>
+              <w:t>sun_update</w:t>
+            </w:r>
+            <w:proofErr w:type="spellEnd"/>
           </w:p>
         </w:tc>
         <w:tc>
@@ -4941,6 +5780,7 @@
                 <w:szCs w:val="26"/>
               </w:rPr>
             </w:pPr>
+            <w:proofErr w:type="spellStart"/>
             <w:r>
               <w:rPr>
                 <w:rFonts w:ascii="Arial" w:hAnsi="Arial" w:cs="Arial"/>
@@ -4957,6 +5797,7 @@
               </w:rPr>
               <w:t>hip</w:t>
             </w:r>
+            <w:proofErr w:type="spellEnd"/>
           </w:p>
         </w:tc>
         <w:tc>
@@ -4971,14 +5812,34 @@
                 <w:szCs w:val="26"/>
               </w:rPr>
             </w:pPr>
-            <w:r>
-              <w:rPr>
-                <w:rFonts w:ascii="Arial" w:hAnsi="Arial" w:cs="Arial"/>
-                <w:sz w:val="26"/>
-                <w:szCs w:val="26"/>
-              </w:rPr>
-              <w:t>sea_move, sea_update</w:t>
-            </w:r>
+            <w:proofErr w:type="spellStart"/>
+            <w:r>
+              <w:rPr>
+                <w:rFonts w:ascii="Arial" w:hAnsi="Arial" w:cs="Arial"/>
+                <w:sz w:val="26"/>
+                <w:szCs w:val="26"/>
+              </w:rPr>
+              <w:t>sea_move</w:t>
+            </w:r>
+            <w:proofErr w:type="spellEnd"/>
+            <w:r>
+              <w:rPr>
+                <w:rFonts w:ascii="Arial" w:hAnsi="Arial" w:cs="Arial"/>
+                <w:sz w:val="26"/>
+                <w:szCs w:val="26"/>
+              </w:rPr>
+              <w:t xml:space="preserve">, </w:t>
+            </w:r>
+            <w:proofErr w:type="spellStart"/>
+            <w:r>
+              <w:rPr>
+                <w:rFonts w:ascii="Arial" w:hAnsi="Arial" w:cs="Arial"/>
+                <w:sz w:val="26"/>
+                <w:szCs w:val="26"/>
+              </w:rPr>
+              <w:t>sea_update</w:t>
+            </w:r>
+            <w:proofErr w:type="spellEnd"/>
           </w:p>
         </w:tc>
         <w:tc>
@@ -5023,6 +5884,7 @@
                 <w:szCs w:val="26"/>
               </w:rPr>
             </w:pPr>
+            <w:proofErr w:type="spellStart"/>
             <w:r>
               <w:rPr>
                 <w:rFonts w:ascii="Arial" w:hAnsi="Arial"/>
@@ -5031,6 +5893,7 @@
               </w:rPr>
               <w:t>update_sea_wave</w:t>
             </w:r>
+            <w:proofErr w:type="spellEnd"/>
           </w:p>
         </w:tc>
         <w:tc>
@@ -5045,14 +5908,34 @@
                 <w:szCs w:val="26"/>
               </w:rPr>
             </w:pPr>
-            <w:r>
-              <w:rPr>
-                <w:rFonts w:ascii="Arial" w:hAnsi="Arial" w:cs="Arial"/>
-                <w:sz w:val="26"/>
-                <w:szCs w:val="26"/>
-              </w:rPr>
-              <w:t>sea_move,sea_wave_update</w:t>
-            </w:r>
+            <w:proofErr w:type="spellStart"/>
+            <w:r>
+              <w:rPr>
+                <w:rFonts w:ascii="Arial" w:hAnsi="Arial" w:cs="Arial"/>
+                <w:sz w:val="26"/>
+                <w:szCs w:val="26"/>
+              </w:rPr>
+              <w:t>sea_</w:t>
+            </w:r>
+            <w:proofErr w:type="gramStart"/>
+            <w:r>
+              <w:rPr>
+                <w:rFonts w:ascii="Arial" w:hAnsi="Arial" w:cs="Arial"/>
+                <w:sz w:val="26"/>
+                <w:szCs w:val="26"/>
+              </w:rPr>
+              <w:t>move,sea</w:t>
+            </w:r>
+            <w:proofErr w:type="gramEnd"/>
+            <w:r>
+              <w:rPr>
+                <w:rFonts w:ascii="Arial" w:hAnsi="Arial" w:cs="Arial"/>
+                <w:sz w:val="26"/>
+                <w:szCs w:val="26"/>
+              </w:rPr>
+              <w:t>_wave_update</w:t>
+            </w:r>
+            <w:proofErr w:type="spellEnd"/>
           </w:p>
         </w:tc>
         <w:tc>
@@ -5096,8 +5979,18 @@
                 <w:sz w:val="26"/>
                 <w:szCs w:val="26"/>
               </w:rPr>
-              <w:t xml:space="preserve"> update_moon</w:t>
-            </w:r>
+              <w:t xml:space="preserve"> </w:t>
+            </w:r>
+            <w:proofErr w:type="spellStart"/>
+            <w:r>
+              <w:rPr>
+                <w:rFonts w:ascii="Arial" w:hAnsi="Arial"/>
+                <w:sz w:val="26"/>
+                <w:szCs w:val="26"/>
+              </w:rPr>
+              <w:t>update_moon</w:t>
+            </w:r>
+            <w:proofErr w:type="spellEnd"/>
           </w:p>
         </w:tc>
         <w:tc>
@@ -5112,14 +6005,34 @@
                 <w:szCs w:val="26"/>
               </w:rPr>
             </w:pPr>
-            <w:r>
-              <w:rPr>
-                <w:rFonts w:ascii="Arial" w:hAnsi="Arial" w:cs="Arial"/>
-                <w:sz w:val="26"/>
-                <w:szCs w:val="26"/>
-              </w:rPr>
-              <w:t>moon_move, moon_update</w:t>
-            </w:r>
+            <w:proofErr w:type="spellStart"/>
+            <w:r>
+              <w:rPr>
+                <w:rFonts w:ascii="Arial" w:hAnsi="Arial" w:cs="Arial"/>
+                <w:sz w:val="26"/>
+                <w:szCs w:val="26"/>
+              </w:rPr>
+              <w:t>moon_move</w:t>
+            </w:r>
+            <w:proofErr w:type="spellEnd"/>
+            <w:r>
+              <w:rPr>
+                <w:rFonts w:ascii="Arial" w:hAnsi="Arial" w:cs="Arial"/>
+                <w:sz w:val="26"/>
+                <w:szCs w:val="26"/>
+              </w:rPr>
+              <w:t xml:space="preserve">, </w:t>
+            </w:r>
+            <w:proofErr w:type="spellStart"/>
+            <w:r>
+              <w:rPr>
+                <w:rFonts w:ascii="Arial" w:hAnsi="Arial" w:cs="Arial"/>
+                <w:sz w:val="26"/>
+                <w:szCs w:val="26"/>
+              </w:rPr>
+              <w:t>moon_update</w:t>
+            </w:r>
+            <w:proofErr w:type="spellEnd"/>
           </w:p>
         </w:tc>
         <w:tc>
@@ -5158,6 +6071,7 @@
                 <w:szCs w:val="26"/>
               </w:rPr>
             </w:pPr>
+            <w:proofErr w:type="spellStart"/>
             <w:r>
               <w:rPr>
                 <w:rFonts w:ascii="Arial" w:hAnsi="Arial"/>
@@ -5166,6 +6080,7 @@
               </w:rPr>
               <w:t>update_cloud</w:t>
             </w:r>
+            <w:proofErr w:type="spellEnd"/>
           </w:p>
         </w:tc>
         <w:tc>
@@ -5180,14 +6095,34 @@
                 <w:szCs w:val="26"/>
               </w:rPr>
             </w:pPr>
-            <w:r>
-              <w:rPr>
-                <w:rFonts w:ascii="Arial" w:hAnsi="Arial" w:cs="Arial"/>
-                <w:sz w:val="26"/>
-                <w:szCs w:val="26"/>
-              </w:rPr>
-              <w:t>cloud_move, cloud_update</w:t>
-            </w:r>
+            <w:proofErr w:type="spellStart"/>
+            <w:r>
+              <w:rPr>
+                <w:rFonts w:ascii="Arial" w:hAnsi="Arial" w:cs="Arial"/>
+                <w:sz w:val="26"/>
+                <w:szCs w:val="26"/>
+              </w:rPr>
+              <w:t>cloud_move</w:t>
+            </w:r>
+            <w:proofErr w:type="spellEnd"/>
+            <w:r>
+              <w:rPr>
+                <w:rFonts w:ascii="Arial" w:hAnsi="Arial" w:cs="Arial"/>
+                <w:sz w:val="26"/>
+                <w:szCs w:val="26"/>
+              </w:rPr>
+              <w:t xml:space="preserve">, </w:t>
+            </w:r>
+            <w:proofErr w:type="spellStart"/>
+            <w:r>
+              <w:rPr>
+                <w:rFonts w:ascii="Arial" w:hAnsi="Arial" w:cs="Arial"/>
+                <w:sz w:val="26"/>
+                <w:szCs w:val="26"/>
+              </w:rPr>
+              <w:t>cloud_update</w:t>
+            </w:r>
+            <w:proofErr w:type="spellEnd"/>
           </w:p>
         </w:tc>
         <w:tc>
@@ -5226,6 +6161,7 @@
                 <w:szCs w:val="26"/>
               </w:rPr>
             </w:pPr>
+            <w:proofErr w:type="spellStart"/>
             <w:r>
               <w:rPr>
                 <w:rFonts w:ascii="Arial" w:hAnsi="Arial"/>
@@ -5234,6 +6170,7 @@
               </w:rPr>
               <w:t>update_balloon</w:t>
             </w:r>
+            <w:proofErr w:type="spellEnd"/>
           </w:p>
         </w:tc>
         <w:tc>
@@ -5248,14 +6185,34 @@
                 <w:szCs w:val="26"/>
               </w:rPr>
             </w:pPr>
-            <w:r>
-              <w:rPr>
-                <w:rFonts w:ascii="Arial" w:hAnsi="Arial" w:cs="Arial"/>
-                <w:sz w:val="26"/>
-                <w:szCs w:val="26"/>
-              </w:rPr>
-              <w:t>balloon_move, balloon_update</w:t>
-            </w:r>
+            <w:proofErr w:type="spellStart"/>
+            <w:r>
+              <w:rPr>
+                <w:rFonts w:ascii="Arial" w:hAnsi="Arial" w:cs="Arial"/>
+                <w:sz w:val="26"/>
+                <w:szCs w:val="26"/>
+              </w:rPr>
+              <w:t>balloon_move</w:t>
+            </w:r>
+            <w:proofErr w:type="spellEnd"/>
+            <w:r>
+              <w:rPr>
+                <w:rFonts w:ascii="Arial" w:hAnsi="Arial" w:cs="Arial"/>
+                <w:sz w:val="26"/>
+                <w:szCs w:val="26"/>
+              </w:rPr>
+              <w:t xml:space="preserve">, </w:t>
+            </w:r>
+            <w:proofErr w:type="spellStart"/>
+            <w:r>
+              <w:rPr>
+                <w:rFonts w:ascii="Arial" w:hAnsi="Arial" w:cs="Arial"/>
+                <w:sz w:val="26"/>
+                <w:szCs w:val="26"/>
+              </w:rPr>
+              <w:t>balloon_update</w:t>
+            </w:r>
+            <w:proofErr w:type="spellEnd"/>
           </w:p>
         </w:tc>
         <w:tc>
@@ -5294,6 +6251,7 @@
                 <w:szCs w:val="26"/>
               </w:rPr>
             </w:pPr>
+            <w:proofErr w:type="spellStart"/>
             <w:r>
               <w:rPr>
                 <w:rFonts w:ascii="Arial" w:hAnsi="Arial"/>
@@ -5302,6 +6260,7 @@
               </w:rPr>
               <w:t>update_bird</w:t>
             </w:r>
+            <w:proofErr w:type="spellEnd"/>
           </w:p>
         </w:tc>
         <w:tc>
@@ -5316,14 +6275,34 @@
                 <w:szCs w:val="26"/>
               </w:rPr>
             </w:pPr>
-            <w:r>
-              <w:rPr>
-                <w:rFonts w:ascii="Arial" w:hAnsi="Arial" w:cs="Arial"/>
-                <w:sz w:val="26"/>
-                <w:szCs w:val="26"/>
-              </w:rPr>
-              <w:t>bird_move, bird_update</w:t>
-            </w:r>
+            <w:proofErr w:type="spellStart"/>
+            <w:r>
+              <w:rPr>
+                <w:rFonts w:ascii="Arial" w:hAnsi="Arial" w:cs="Arial"/>
+                <w:sz w:val="26"/>
+                <w:szCs w:val="26"/>
+              </w:rPr>
+              <w:t>bird_move</w:t>
+            </w:r>
+            <w:proofErr w:type="spellEnd"/>
+            <w:r>
+              <w:rPr>
+                <w:rFonts w:ascii="Arial" w:hAnsi="Arial" w:cs="Arial"/>
+                <w:sz w:val="26"/>
+                <w:szCs w:val="26"/>
+              </w:rPr>
+              <w:t xml:space="preserve">, </w:t>
+            </w:r>
+            <w:proofErr w:type="spellStart"/>
+            <w:r>
+              <w:rPr>
+                <w:rFonts w:ascii="Arial" w:hAnsi="Arial" w:cs="Arial"/>
+                <w:sz w:val="26"/>
+                <w:szCs w:val="26"/>
+              </w:rPr>
+              <w:t>bird_update</w:t>
+            </w:r>
+            <w:proofErr w:type="spellEnd"/>
           </w:p>
         </w:tc>
         <w:tc>
@@ -5362,6 +6341,7 @@
                 <w:szCs w:val="26"/>
               </w:rPr>
             </w:pPr>
+            <w:proofErr w:type="spellStart"/>
             <w:r>
               <w:rPr>
                 <w:rFonts w:ascii="Arial" w:hAnsi="Arial"/>
@@ -5370,6 +6350,7 @@
               </w:rPr>
               <w:t>update_rain</w:t>
             </w:r>
+            <w:proofErr w:type="spellEnd"/>
           </w:p>
         </w:tc>
         <w:tc>
@@ -5384,14 +6365,34 @@
                 <w:szCs w:val="26"/>
               </w:rPr>
             </w:pPr>
-            <w:r>
-              <w:rPr>
-                <w:rFonts w:ascii="Arial" w:hAnsi="Arial" w:cs="Arial"/>
-                <w:sz w:val="26"/>
-                <w:szCs w:val="26"/>
-              </w:rPr>
-              <w:t>rain_move, rain_update</w:t>
-            </w:r>
+            <w:proofErr w:type="spellStart"/>
+            <w:r>
+              <w:rPr>
+                <w:rFonts w:ascii="Arial" w:hAnsi="Arial" w:cs="Arial"/>
+                <w:sz w:val="26"/>
+                <w:szCs w:val="26"/>
+              </w:rPr>
+              <w:t>rain_move</w:t>
+            </w:r>
+            <w:proofErr w:type="spellEnd"/>
+            <w:r>
+              <w:rPr>
+                <w:rFonts w:ascii="Arial" w:hAnsi="Arial" w:cs="Arial"/>
+                <w:sz w:val="26"/>
+                <w:szCs w:val="26"/>
+              </w:rPr>
+              <w:t xml:space="preserve">, </w:t>
+            </w:r>
+            <w:proofErr w:type="spellStart"/>
+            <w:r>
+              <w:rPr>
+                <w:rFonts w:ascii="Arial" w:hAnsi="Arial" w:cs="Arial"/>
+                <w:sz w:val="26"/>
+                <w:szCs w:val="26"/>
+              </w:rPr>
+              <w:t>rain_update</w:t>
+            </w:r>
+            <w:proofErr w:type="spellEnd"/>
           </w:p>
         </w:tc>
         <w:tc>
@@ -5499,8 +6500,20 @@
           <w:u w:val="single"/>
         </w:rPr>
         <w:lastRenderedPageBreak/>
-        <w:t>Task Assignment and Codes of Funchtions</w:t>
+        <w:t xml:space="preserve">Task Assignment and Codes of </w:t>
       </w:r>
+      <w:proofErr w:type="spellStart"/>
+      <w:r>
+        <w:rPr>
+          <w:b/>
+          <w:bCs/>
+          <w:sz w:val="36"/>
+          <w:szCs w:val="36"/>
+          <w:u w:val="single"/>
+        </w:rPr>
+        <w:t>Funchtions</w:t>
+      </w:r>
+      <w:proofErr w:type="spellEnd"/>
     </w:p>
     <w:p>
       <w:pPr>
@@ -5965,7 +6978,7 @@
                 <w:sz w:val="26"/>
                 <w:szCs w:val="26"/>
               </w:rPr>
-              <w:t>Day sky</w:t>
+              <w:t>Rocket launch pad</w:t>
             </w:r>
           </w:p>
           <w:p>
@@ -6028,7 +7041,7 @@
                 <w:sz w:val="26"/>
                 <w:szCs w:val="26"/>
               </w:rPr>
-              <w:t>Mill</w:t>
+              <w:t>balloon</w:t>
             </w:r>
           </w:p>
           <w:p>
@@ -6039,27 +7052,6 @@
               </w:numPr>
               <w:rPr>
                 <w:rFonts w:ascii="Arial" w:hAnsi="Arial" w:cs="Arial"/>
-                <w:sz w:val="26"/>
-                <w:szCs w:val="26"/>
-              </w:rPr>
-            </w:pPr>
-            <w:r>
-              <w:rPr>
-                <w:rFonts w:ascii="Arial" w:hAnsi="Arial" w:cs="Arial"/>
-                <w:sz w:val="26"/>
-                <w:szCs w:val="26"/>
-              </w:rPr>
-              <w:t>Baloon</w:t>
-            </w:r>
-          </w:p>
-          <w:p>
-            <w:pPr>
-              <w:numPr>
-                <w:ilvl w:val="0"/>
-                <w:numId w:val="2"/>
-              </w:numPr>
-              <w:rPr>
-                <w:rFonts w:ascii="Arial" w:hAnsi="Arial" w:cs="Arial"/>
                 <w:b/>
                 <w:bCs/>
                 <w:sz w:val="26"/>
@@ -6078,10 +7070,9 @@
           </w:p>
           <w:p>
             <w:pPr>
-              <w:numPr>
-                <w:ilvl w:val="0"/>
-                <w:numId w:val="2"/>
-              </w:numPr>
+              <w:tabs>
+                <w:tab w:val="left" w:pos="425"/>
+              </w:tabs>
               <w:rPr>
                 <w:rFonts w:ascii="Arial" w:hAnsi="Arial" w:cs="Arial"/>
                 <w:b/>
@@ -6091,14 +7082,6 @@
                 <w:u w:val="single"/>
               </w:rPr>
             </w:pPr>
-            <w:r>
-              <w:rPr>
-                <w:rFonts w:ascii="Arial" w:hAnsi="Arial" w:cs="Arial"/>
-                <w:sz w:val="26"/>
-                <w:szCs w:val="26"/>
-              </w:rPr>
-              <w:t>Day sea</w:t>
-            </w:r>
           </w:p>
         </w:tc>
       </w:tr>
@@ -6138,216 +7121,113 @@
           </w:tcPr>
           <w:p>
             <w:pPr>
-              <w:pStyle w:val="ListParagraph"/>
-              <w:numPr>
-                <w:ilvl w:val="0"/>
-                <w:numId w:val="3"/>
-              </w:numPr>
-              <w:rPr>
-                <w:rFonts w:ascii="Arial" w:hAnsi="Arial" w:cs="Arial"/>
-                <w:sz w:val="26"/>
-                <w:szCs w:val="26"/>
-              </w:rPr>
-            </w:pPr>
-            <w:bookmarkStart w:id="0" w:name="_Hlk70899415"/>
-            <w:r>
-              <w:rPr>
-                <w:rFonts w:ascii="Arial" w:hAnsi="Arial" w:cs="Arial"/>
-                <w:sz w:val="26"/>
-                <w:szCs w:val="26"/>
-              </w:rPr>
-              <w:t>Ship1</w:t>
-            </w:r>
-          </w:p>
-          <w:p>
-            <w:pPr>
-              <w:pStyle w:val="ListParagraph"/>
-              <w:numPr>
-                <w:ilvl w:val="0"/>
-                <w:numId w:val="3"/>
-              </w:numPr>
-              <w:rPr>
-                <w:rFonts w:ascii="Arial" w:hAnsi="Arial" w:cs="Arial"/>
-                <w:sz w:val="26"/>
-                <w:szCs w:val="26"/>
-              </w:rPr>
-            </w:pPr>
-            <w:bookmarkStart w:id="1" w:name="_Hlk70899427"/>
-            <w:bookmarkEnd w:id="0"/>
-            <w:r>
-              <w:rPr>
-                <w:rFonts w:ascii="Arial" w:hAnsi="Arial" w:cs="Arial"/>
-                <w:sz w:val="26"/>
-                <w:szCs w:val="26"/>
-              </w:rPr>
-              <w:t>Rain</w:t>
-            </w:r>
-          </w:p>
-          <w:p>
-            <w:pPr>
-              <w:pStyle w:val="ListParagraph"/>
-              <w:numPr>
-                <w:ilvl w:val="0"/>
-                <w:numId w:val="3"/>
-              </w:numPr>
-              <w:rPr>
-                <w:rFonts w:ascii="Arial" w:hAnsi="Arial" w:cs="Arial"/>
-                <w:sz w:val="26"/>
-                <w:szCs w:val="26"/>
-              </w:rPr>
-            </w:pPr>
-            <w:bookmarkStart w:id="2" w:name="_Hlk70899434"/>
-            <w:bookmarkEnd w:id="1"/>
-            <w:r>
-              <w:rPr>
-                <w:rFonts w:ascii="Arial" w:hAnsi="Arial" w:cs="Arial"/>
-                <w:sz w:val="26"/>
-                <w:szCs w:val="26"/>
-              </w:rPr>
-              <w:t>Bird</w:t>
-            </w:r>
-          </w:p>
-          <w:p>
-            <w:pPr>
-              <w:pStyle w:val="ListParagraph"/>
-              <w:numPr>
-                <w:ilvl w:val="0"/>
-                <w:numId w:val="3"/>
-              </w:numPr>
-              <w:rPr>
-                <w:rFonts w:ascii="Arial" w:hAnsi="Arial" w:cs="Arial"/>
-                <w:sz w:val="26"/>
-                <w:szCs w:val="26"/>
-              </w:rPr>
-            </w:pPr>
-            <w:bookmarkStart w:id="3" w:name="_Hlk70899441"/>
-            <w:bookmarkEnd w:id="2"/>
-            <w:r>
-              <w:rPr>
-                <w:rFonts w:ascii="Arial" w:hAnsi="Arial" w:cs="Arial"/>
-                <w:sz w:val="26"/>
-                <w:szCs w:val="26"/>
-              </w:rPr>
-              <w:t>Evening sky</w:t>
-            </w:r>
-          </w:p>
-          <w:p>
-            <w:pPr>
-              <w:pStyle w:val="ListParagraph"/>
-              <w:numPr>
-                <w:ilvl w:val="0"/>
-                <w:numId w:val="3"/>
-              </w:numPr>
-              <w:rPr>
-                <w:rFonts w:ascii="Arial" w:hAnsi="Arial" w:cs="Arial"/>
-                <w:sz w:val="26"/>
-                <w:szCs w:val="26"/>
-              </w:rPr>
-            </w:pPr>
-            <w:bookmarkStart w:id="4" w:name="_Hlk70899448"/>
-            <w:bookmarkEnd w:id="3"/>
-            <w:r>
-              <w:rPr>
-                <w:rFonts w:ascii="Arial" w:hAnsi="Arial" w:cs="Arial"/>
-                <w:sz w:val="26"/>
-                <w:szCs w:val="26"/>
-              </w:rPr>
-              <w:t>Night sky</w:t>
-            </w:r>
-          </w:p>
-          <w:p>
-            <w:pPr>
-              <w:pStyle w:val="ListParagraph"/>
-              <w:numPr>
-                <w:ilvl w:val="0"/>
-                <w:numId w:val="3"/>
-              </w:numPr>
-              <w:rPr>
-                <w:rFonts w:ascii="Arial" w:hAnsi="Arial" w:cs="Arial"/>
-                <w:sz w:val="26"/>
-                <w:szCs w:val="26"/>
-              </w:rPr>
-            </w:pPr>
-            <w:bookmarkStart w:id="5" w:name="_Hlk70899455"/>
-            <w:bookmarkEnd w:id="4"/>
-            <w:r>
-              <w:rPr>
-                <w:rFonts w:ascii="Arial" w:hAnsi="Arial" w:cs="Arial"/>
-                <w:sz w:val="26"/>
-                <w:szCs w:val="26"/>
-              </w:rPr>
-              <w:t>Sea texture</w:t>
-            </w:r>
-          </w:p>
-          <w:p>
-            <w:pPr>
-              <w:pStyle w:val="ListParagraph"/>
-              <w:numPr>
-                <w:ilvl w:val="0"/>
-                <w:numId w:val="3"/>
-              </w:numPr>
-              <w:rPr>
-                <w:rFonts w:ascii="Arial" w:hAnsi="Arial" w:cs="Arial"/>
-                <w:sz w:val="26"/>
-                <w:szCs w:val="26"/>
-              </w:rPr>
-            </w:pPr>
-            <w:bookmarkStart w:id="6" w:name="_Hlk70899461"/>
-            <w:bookmarkEnd w:id="5"/>
-            <w:r>
-              <w:rPr>
-                <w:rFonts w:ascii="Arial" w:hAnsi="Arial" w:cs="Arial"/>
-                <w:sz w:val="26"/>
-                <w:szCs w:val="26"/>
-              </w:rPr>
-              <w:t>Sea wave</w:t>
-            </w:r>
-          </w:p>
-          <w:p>
-            <w:pPr>
-              <w:pStyle w:val="ListParagraph"/>
-              <w:numPr>
-                <w:ilvl w:val="0"/>
-                <w:numId w:val="3"/>
-              </w:numPr>
-              <w:rPr>
-                <w:rFonts w:ascii="Arial" w:hAnsi="Arial" w:cs="Arial"/>
-                <w:sz w:val="26"/>
-                <w:szCs w:val="26"/>
-              </w:rPr>
-            </w:pPr>
-            <w:bookmarkStart w:id="7" w:name="_Hlk70899474"/>
-            <w:bookmarkEnd w:id="6"/>
-            <w:r>
-              <w:rPr>
-                <w:rFonts w:ascii="Arial" w:hAnsi="Arial" w:cs="Arial"/>
-                <w:sz w:val="26"/>
-                <w:szCs w:val="26"/>
-              </w:rPr>
-              <w:t>Day sand texture</w:t>
-            </w:r>
-          </w:p>
-          <w:bookmarkEnd w:id="7"/>
-          <w:p>
-            <w:pPr>
-              <w:pStyle w:val="ListParagraph"/>
-              <w:numPr>
-                <w:ilvl w:val="0"/>
-                <w:numId w:val="3"/>
-              </w:numPr>
-              <w:rPr>
-                <w:rFonts w:ascii="Arial" w:hAnsi="Arial" w:cs="Arial"/>
-                <w:sz w:val="26"/>
-                <w:szCs w:val="26"/>
-              </w:rPr>
-            </w:pPr>
-            <w:r>
-              <w:rPr>
-                <w:rFonts w:ascii="Arial" w:hAnsi="Arial" w:cs="Arial"/>
-                <w:sz w:val="26"/>
-                <w:szCs w:val="26"/>
-              </w:rPr>
-              <w:t>Event Handler</w:t>
+              <w:rPr>
+                <w:rFonts w:ascii="Arial" w:hAnsi="Arial" w:cs="Arial"/>
+                <w:sz w:val="26"/>
+                <w:szCs w:val="26"/>
+              </w:rPr>
+            </w:pPr>
+            <w:r>
+              <w:rPr>
+                <w:rFonts w:ascii="Arial" w:hAnsi="Arial" w:cs="Arial"/>
+                <w:sz w:val="26"/>
+                <w:szCs w:val="26"/>
+              </w:rPr>
+              <w:t>1. Earth view added from moon</w:t>
+            </w:r>
+            <w:r>
+              <w:rPr>
+                <w:rFonts w:ascii="Arial" w:hAnsi="Arial" w:cs="Arial"/>
+                <w:sz w:val="26"/>
+                <w:szCs w:val="26"/>
+              </w:rPr>
+              <w:br/>
+              <w:t>2. Rocket landed on moon</w:t>
+            </w:r>
+            <w:r>
+              <w:rPr>
+                <w:rFonts w:ascii="Arial" w:hAnsi="Arial" w:cs="Arial"/>
+                <w:sz w:val="26"/>
+                <w:szCs w:val="26"/>
+              </w:rPr>
+              <w:br/>
+              <w:t>3. Added rocket door</w:t>
+            </w:r>
+            <w:r>
+              <w:rPr>
+                <w:rFonts w:ascii="Arial" w:hAnsi="Arial" w:cs="Arial"/>
+                <w:sz w:val="26"/>
+                <w:szCs w:val="26"/>
+              </w:rPr>
+              <w:br/>
+              <w:t xml:space="preserve">4. </w:t>
+            </w:r>
+            <w:r>
+              <w:rPr>
+                <w:rFonts w:ascii="Arial" w:hAnsi="Arial" w:cs="Arial"/>
+                <w:sz w:val="26"/>
+                <w:szCs w:val="26"/>
+              </w:rPr>
+              <w:t>Astronaut</w:t>
+            </w:r>
+            <w:r>
+              <w:rPr>
+                <w:rFonts w:ascii="Arial" w:hAnsi="Arial" w:cs="Arial"/>
+                <w:sz w:val="26"/>
+                <w:szCs w:val="26"/>
+              </w:rPr>
+              <w:t xml:space="preserve"> added</w:t>
+            </w:r>
+            <w:r>
+              <w:rPr>
+                <w:rFonts w:ascii="Arial" w:hAnsi="Arial" w:cs="Arial"/>
+                <w:sz w:val="26"/>
+                <w:szCs w:val="26"/>
+              </w:rPr>
+              <w:br/>
+              <w:t xml:space="preserve">5. Added rocket </w:t>
+            </w:r>
+            <w:r>
+              <w:rPr>
+                <w:rFonts w:ascii="Arial" w:hAnsi="Arial" w:cs="Arial"/>
+                <w:sz w:val="26"/>
+                <w:szCs w:val="26"/>
+              </w:rPr>
+              <w:t>fire off</w:t>
+            </w:r>
+            <w:r>
+              <w:rPr>
+                <w:rFonts w:ascii="Arial" w:hAnsi="Arial" w:cs="Arial"/>
+                <w:sz w:val="26"/>
+                <w:szCs w:val="26"/>
+              </w:rPr>
+              <w:br/>
+              <w:t xml:space="preserve">6. </w:t>
+            </w:r>
+            <w:r>
+              <w:rPr>
+                <w:rFonts w:ascii="Arial" w:hAnsi="Arial" w:cs="Arial"/>
+                <w:sz w:val="26"/>
+                <w:szCs w:val="26"/>
+              </w:rPr>
+              <w:t>Astronaut</w:t>
+            </w:r>
+            <w:r>
+              <w:rPr>
+                <w:rFonts w:ascii="Arial" w:hAnsi="Arial" w:cs="Arial"/>
+                <w:sz w:val="26"/>
+                <w:szCs w:val="26"/>
+              </w:rPr>
+              <w:t xml:space="preserve"> landed on moon</w:t>
+            </w:r>
+            <w:r>
+              <w:rPr>
+                <w:rFonts w:ascii="Arial" w:hAnsi="Arial" w:cs="Arial"/>
+                <w:sz w:val="26"/>
+                <w:szCs w:val="26"/>
+              </w:rPr>
+              <w:br/>
+              <w:t>7. Added house 4,5,6</w:t>
             </w:r>
           </w:p>
         </w:tc>
@@ -6378,189 +7258,97 @@
                 <w:sz w:val="26"/>
                 <w:szCs w:val="26"/>
               </w:rPr>
+              <w:t>Member-3</w:t>
+            </w:r>
+          </w:p>
+        </w:tc>
+        <w:tc>
+          <w:tcPr>
+            <w:tcW w:w="7148" w:type="dxa"/>
+          </w:tcPr>
+          <w:p>
+            <w:pPr>
+              <w:rPr>
+                <w:rFonts w:ascii="Arial" w:hAnsi="Arial" w:cs="Arial"/>
+                <w:sz w:val="26"/>
+                <w:szCs w:val="26"/>
+              </w:rPr>
+            </w:pPr>
+            <w:r>
+              <w:rPr>
+                <w:rFonts w:ascii="Arial" w:hAnsi="Arial" w:cs="Arial"/>
+                <w:sz w:val="26"/>
+                <w:szCs w:val="26"/>
+              </w:rPr>
+              <w:t>1.Moon sky added</w:t>
+            </w:r>
+            <w:r>
+              <w:rPr>
+                <w:rFonts w:ascii="Arial" w:hAnsi="Arial" w:cs="Arial"/>
+                <w:sz w:val="26"/>
+                <w:szCs w:val="26"/>
+              </w:rPr>
+              <w:br/>
+              <w:t>2. hills added</w:t>
+            </w:r>
+            <w:r>
+              <w:rPr>
+                <w:rFonts w:ascii="Arial" w:hAnsi="Arial" w:cs="Arial"/>
+                <w:sz w:val="26"/>
+                <w:szCs w:val="26"/>
+              </w:rPr>
+              <w:br/>
+              <w:t>3. surface shadow added</w:t>
+            </w:r>
+            <w:r>
+              <w:rPr>
+                <w:rFonts w:ascii="Arial" w:hAnsi="Arial" w:cs="Arial"/>
+                <w:sz w:val="26"/>
+                <w:szCs w:val="26"/>
+              </w:rPr>
+              <w:br/>
+            </w:r>
+            <w:r>
+              <w:rPr>
+                <w:rFonts w:ascii="Arial" w:hAnsi="Arial" w:cs="Arial"/>
+                <w:sz w:val="26"/>
+                <w:szCs w:val="26"/>
+              </w:rPr>
               <w:lastRenderedPageBreak/>
-              <w:t>Member-3</w:t>
-            </w:r>
-          </w:p>
-        </w:tc>
-        <w:tc>
-          <w:tcPr>
-            <w:tcW w:w="7148" w:type="dxa"/>
-          </w:tcPr>
-          <w:p>
-            <w:pPr>
-              <w:pStyle w:val="ListParagraph"/>
-              <w:numPr>
-                <w:ilvl w:val="0"/>
-                <w:numId w:val="4"/>
-              </w:numPr>
-              <w:rPr>
-                <w:rFonts w:ascii="Arial" w:hAnsi="Arial" w:cs="Arial"/>
-                <w:sz w:val="26"/>
-                <w:szCs w:val="26"/>
-              </w:rPr>
-            </w:pPr>
-            <w:r>
-              <w:rPr>
-                <w:rFonts w:ascii="Arial" w:hAnsi="Arial" w:cs="Arial"/>
-                <w:sz w:val="26"/>
-                <w:szCs w:val="26"/>
-              </w:rPr>
-              <w:t xml:space="preserve">Evening sea </w:t>
-            </w:r>
-          </w:p>
-          <w:p>
-            <w:pPr>
-              <w:pStyle w:val="ListParagraph"/>
-              <w:numPr>
-                <w:ilvl w:val="0"/>
-                <w:numId w:val="4"/>
-              </w:numPr>
-              <w:rPr>
-                <w:rFonts w:ascii="Arial" w:hAnsi="Arial" w:cs="Arial"/>
-                <w:sz w:val="26"/>
-                <w:szCs w:val="26"/>
-              </w:rPr>
-            </w:pPr>
-            <w:r>
-              <w:rPr>
-                <w:rFonts w:ascii="Arial" w:hAnsi="Arial" w:cs="Arial"/>
-                <w:sz w:val="26"/>
-                <w:szCs w:val="26"/>
-              </w:rPr>
-              <w:t>Night sea</w:t>
-            </w:r>
-          </w:p>
-          <w:p>
-            <w:pPr>
-              <w:pStyle w:val="ListParagraph"/>
-              <w:numPr>
-                <w:ilvl w:val="0"/>
-                <w:numId w:val="4"/>
-              </w:numPr>
-              <w:rPr>
-                <w:rFonts w:ascii="Arial" w:hAnsi="Arial" w:cs="Arial"/>
-                <w:sz w:val="26"/>
-                <w:szCs w:val="26"/>
-              </w:rPr>
-            </w:pPr>
-            <w:r>
-              <w:rPr>
-                <w:rFonts w:ascii="Arial" w:hAnsi="Arial" w:cs="Arial"/>
-                <w:sz w:val="26"/>
-                <w:szCs w:val="26"/>
-              </w:rPr>
-              <w:t>Day mountain</w:t>
-            </w:r>
-          </w:p>
-          <w:p>
-            <w:pPr>
-              <w:pStyle w:val="ListParagraph"/>
-              <w:numPr>
-                <w:ilvl w:val="0"/>
-                <w:numId w:val="4"/>
-              </w:numPr>
-              <w:rPr>
-                <w:rFonts w:ascii="Arial" w:hAnsi="Arial" w:cs="Arial"/>
-                <w:sz w:val="26"/>
-                <w:szCs w:val="26"/>
-              </w:rPr>
-            </w:pPr>
-            <w:r>
-              <w:rPr>
-                <w:rFonts w:ascii="Arial" w:hAnsi="Arial" w:cs="Arial"/>
-                <w:sz w:val="26"/>
-                <w:szCs w:val="26"/>
-              </w:rPr>
-              <w:t>Evening mountain</w:t>
-            </w:r>
-          </w:p>
-          <w:p>
-            <w:pPr>
-              <w:pStyle w:val="ListParagraph"/>
-              <w:numPr>
-                <w:ilvl w:val="0"/>
-                <w:numId w:val="4"/>
-              </w:numPr>
-              <w:rPr>
-                <w:rFonts w:ascii="Arial" w:hAnsi="Arial" w:cs="Arial"/>
-                <w:sz w:val="26"/>
-                <w:szCs w:val="26"/>
-              </w:rPr>
-            </w:pPr>
-            <w:r>
-              <w:rPr>
-                <w:rFonts w:ascii="Arial" w:hAnsi="Arial" w:cs="Arial"/>
-                <w:sz w:val="26"/>
-                <w:szCs w:val="26"/>
-              </w:rPr>
-              <w:t>Night mountain</w:t>
-            </w:r>
-          </w:p>
-          <w:p>
-            <w:pPr>
-              <w:pStyle w:val="ListParagraph"/>
-              <w:numPr>
-                <w:ilvl w:val="0"/>
-                <w:numId w:val="4"/>
-              </w:numPr>
-              <w:rPr>
-                <w:rFonts w:ascii="Arial" w:hAnsi="Arial" w:cs="Arial"/>
-                <w:sz w:val="26"/>
-                <w:szCs w:val="26"/>
-              </w:rPr>
-            </w:pPr>
-            <w:r>
-              <w:rPr>
-                <w:rFonts w:ascii="Arial" w:hAnsi="Arial" w:cs="Arial"/>
-                <w:sz w:val="26"/>
-                <w:szCs w:val="26"/>
-              </w:rPr>
-              <w:t>Night sand</w:t>
-            </w:r>
-          </w:p>
-          <w:p>
-            <w:pPr>
-              <w:pStyle w:val="ListParagraph"/>
-              <w:numPr>
-                <w:ilvl w:val="0"/>
-                <w:numId w:val="4"/>
-              </w:numPr>
-              <w:rPr>
-                <w:rFonts w:ascii="Arial" w:hAnsi="Arial" w:cs="Arial"/>
-                <w:sz w:val="26"/>
-                <w:szCs w:val="26"/>
-              </w:rPr>
-            </w:pPr>
-            <w:r>
-              <w:rPr>
-                <w:rFonts w:ascii="Arial" w:hAnsi="Arial" w:cs="Arial"/>
-                <w:sz w:val="26"/>
-                <w:szCs w:val="26"/>
-              </w:rPr>
-              <w:t>Evening sand</w:t>
-            </w:r>
-          </w:p>
-          <w:p>
-            <w:pPr>
-              <w:pStyle w:val="ListParagraph"/>
-              <w:numPr>
-                <w:ilvl w:val="0"/>
-                <w:numId w:val="4"/>
-              </w:numPr>
-              <w:rPr>
-                <w:rFonts w:ascii="Arial" w:hAnsi="Arial" w:cs="Arial"/>
-                <w:sz w:val="26"/>
-                <w:szCs w:val="26"/>
-              </w:rPr>
-            </w:pPr>
-            <w:r>
-              <w:rPr>
-                <w:rFonts w:ascii="Arial" w:hAnsi="Arial" w:cs="Arial"/>
-                <w:sz w:val="26"/>
-                <w:szCs w:val="26"/>
-              </w:rPr>
-              <w:t>Night sand texture</w:t>
+              <w:t xml:space="preserve">4. </w:t>
+            </w:r>
+            <w:r>
+              <w:rPr>
+                <w:rFonts w:ascii="Arial" w:hAnsi="Arial" w:cs="Arial"/>
+                <w:sz w:val="26"/>
+                <w:szCs w:val="26"/>
+              </w:rPr>
+              <w:t xml:space="preserve">tree </w:t>
+            </w:r>
+            <w:r>
+              <w:rPr>
+                <w:rFonts w:ascii="Arial" w:hAnsi="Arial" w:cs="Arial"/>
+                <w:sz w:val="26"/>
+                <w:szCs w:val="26"/>
+              </w:rPr>
+              <w:t>added</w:t>
+            </w:r>
+            <w:r>
+              <w:rPr>
+                <w:rFonts w:ascii="Arial" w:hAnsi="Arial" w:cs="Arial"/>
+                <w:sz w:val="26"/>
+                <w:szCs w:val="26"/>
+              </w:rPr>
+              <w:br/>
+              <w:t>5. building added</w:t>
+            </w:r>
+            <w:r>
+              <w:rPr>
+                <w:rFonts w:ascii="Arial" w:hAnsi="Arial" w:cs="Arial"/>
+                <w:sz w:val="26"/>
+                <w:szCs w:val="26"/>
+              </w:rPr>
+              <w:t xml:space="preserve"> 1,2,3</w:t>
             </w:r>
           </w:p>
         </w:tc>
@@ -6591,6 +7379,7 @@
                 <w:sz w:val="26"/>
                 <w:szCs w:val="26"/>
               </w:rPr>
+              <w:lastRenderedPageBreak/>
               <w:t>Member-4</w:t>
             </w:r>
           </w:p>
@@ -6618,7 +7407,7 @@
                 <w:sz w:val="26"/>
                 <w:szCs w:val="26"/>
               </w:rPr>
-              <w:t>Ship2</w:t>
+              <w:t>Rocket</w:t>
             </w:r>
           </w:p>
           <w:p>
@@ -6640,7 +7429,7 @@
                 <w:sz w:val="26"/>
                 <w:szCs w:val="26"/>
               </w:rPr>
-              <w:t>Seat</w:t>
+              <w:t xml:space="preserve">Moon </w:t>
             </w:r>
           </w:p>
           <w:p>
@@ -6662,96 +7451,30 @@
                 <w:sz w:val="26"/>
                 <w:szCs w:val="26"/>
               </w:rPr>
-              <w:t>Umbrella</w:t>
+              <w:t xml:space="preserve">Earth </w:t>
             </w:r>
           </w:p>
           <w:p>
             <w:pPr>
               <w:pStyle w:val="ListParagraph"/>
-              <w:numPr>
-                <w:ilvl w:val="0"/>
-                <w:numId w:val="5"/>
-              </w:numPr>
-              <w:rPr>
-                <w:rFonts w:ascii="Arial" w:hAnsi="Arial" w:cs="Arial"/>
-                <w:sz w:val="26"/>
-                <w:szCs w:val="26"/>
-              </w:rPr>
-            </w:pPr>
-            <w:r>
-              <w:rPr>
-                <w:rFonts w:ascii="Arial" w:hAnsi="Arial" w:cs="Arial"/>
-                <w:sz w:val="26"/>
-                <w:szCs w:val="26"/>
-              </w:rPr>
-              <w:t>Stars</w:t>
-            </w:r>
+              <w:ind w:left="580"/>
+              <w:rPr>
+                <w:rFonts w:ascii="Arial" w:hAnsi="Arial" w:cs="Arial"/>
+                <w:sz w:val="26"/>
+                <w:szCs w:val="26"/>
+              </w:rPr>
+            </w:pPr>
           </w:p>
           <w:p>
             <w:pPr>
               <w:pStyle w:val="ListParagraph"/>
-              <w:numPr>
-                <w:ilvl w:val="0"/>
-                <w:numId w:val="5"/>
-              </w:numPr>
-              <w:rPr>
-                <w:rFonts w:ascii="Arial" w:hAnsi="Arial" w:cs="Arial"/>
-                <w:sz w:val="26"/>
-                <w:szCs w:val="26"/>
-              </w:rPr>
-            </w:pPr>
-            <w:r>
-              <w:rPr>
-                <w:rFonts w:ascii="Arial" w:hAnsi="Arial" w:cs="Arial"/>
-                <w:sz w:val="26"/>
-                <w:szCs w:val="26"/>
-              </w:rPr>
-              <w:t>Tree</w:t>
-            </w:r>
-          </w:p>
-          <w:p>
-            <w:pPr>
-              <w:pStyle w:val="ListParagraph"/>
-              <w:numPr>
-                <w:ilvl w:val="0"/>
-                <w:numId w:val="5"/>
-              </w:numPr>
-              <w:rPr>
-                <w:rFonts w:ascii="Arial" w:hAnsi="Arial" w:cs="Arial"/>
-                <w:sz w:val="26"/>
-                <w:szCs w:val="26"/>
-              </w:rPr>
-            </w:pPr>
-            <w:r>
-              <w:rPr>
-                <w:rFonts w:ascii="Arial" w:hAnsi="Arial" w:cs="Arial"/>
-                <w:sz w:val="26"/>
-                <w:szCs w:val="26"/>
-              </w:rPr>
-              <w:t>Tower</w:t>
-            </w:r>
-          </w:p>
-          <w:p>
-            <w:pPr>
-              <w:pStyle w:val="ListParagraph"/>
-              <w:numPr>
-                <w:ilvl w:val="0"/>
-                <w:numId w:val="5"/>
-              </w:numPr>
-              <w:rPr>
-                <w:rFonts w:ascii="Arial" w:hAnsi="Arial" w:cs="Arial"/>
-                <w:sz w:val="26"/>
-                <w:szCs w:val="26"/>
-              </w:rPr>
-            </w:pPr>
-            <w:r>
-              <w:rPr>
-                <w:rFonts w:ascii="Arial" w:hAnsi="Arial" w:cs="Arial"/>
-                <w:sz w:val="26"/>
-                <w:szCs w:val="26"/>
-              </w:rPr>
-              <w:t>Day sand</w:t>
-            </w:r>
+              <w:ind w:left="580"/>
+              <w:rPr>
+                <w:rFonts w:ascii="Arial" w:hAnsi="Arial" w:cs="Arial"/>
+                <w:sz w:val="26"/>
+                <w:szCs w:val="26"/>
+              </w:rPr>
+            </w:pPr>
           </w:p>
         </w:tc>
       </w:tr>
@@ -6831,8 +7554,8 @@
         <w:tblLook w:val="04A0" w:firstRow="1" w:lastRow="0" w:firstColumn="1" w:lastColumn="0" w:noHBand="0" w:noVBand="1"/>
       </w:tblPr>
       <w:tblGrid>
-        <w:gridCol w:w="1395"/>
-        <w:gridCol w:w="8500"/>
+        <w:gridCol w:w="2737"/>
+        <w:gridCol w:w="7158"/>
       </w:tblGrid>
       <w:tr>
         <w:tc>
@@ -6904,7 +7627,81 @@
                 <w:sz w:val="28"/>
                 <w:szCs w:val="28"/>
               </w:rPr>
-              <w:t>Evening View</w:t>
+              <w:t>Rocket lunch</w:t>
+            </w:r>
+          </w:p>
+          <w:p>
+            <w:pPr>
+              <w:jc w:val="center"/>
+              <w:rPr>
+                <w:rFonts w:ascii="Arial" w:hAnsi="Arial" w:cs="Arial"/>
+                <w:b/>
+                <w:bCs/>
+                <w:sz w:val="28"/>
+                <w:szCs w:val="28"/>
+              </w:rPr>
+            </w:pPr>
+            <w:r>
+              <w:rPr>
+                <w:rFonts w:ascii="Arial" w:hAnsi="Arial" w:cs="Arial"/>
+                <w:b/>
+                <w:bCs/>
+                <w:sz w:val="28"/>
+                <w:szCs w:val="28"/>
+              </w:rPr>
+              <w:t xml:space="preserve">And </w:t>
+            </w:r>
+            <w:proofErr w:type="gramStart"/>
+            <w:r>
+              <w:rPr>
+                <w:rFonts w:ascii="Arial" w:hAnsi="Arial" w:cs="Arial"/>
+                <w:b/>
+                <w:bCs/>
+                <w:sz w:val="28"/>
+                <w:szCs w:val="28"/>
+              </w:rPr>
+              <w:t>background(</w:t>
+            </w:r>
+            <w:proofErr w:type="gramEnd"/>
+            <w:r>
+              <w:rPr>
+                <w:rFonts w:ascii="Arial" w:hAnsi="Arial" w:cs="Arial"/>
+                <w:b/>
+                <w:bCs/>
+                <w:sz w:val="28"/>
+                <w:szCs w:val="28"/>
+              </w:rPr>
+              <w:t>T</w:t>
+            </w:r>
+            <w:r>
+              <w:rPr>
+                <w:rFonts w:ascii="Arial" w:hAnsi="Arial" w:cs="Arial"/>
+                <w:b/>
+                <w:bCs/>
+                <w:sz w:val="28"/>
+                <w:szCs w:val="28"/>
+              </w:rPr>
+              <w:t>iham</w:t>
+            </w:r>
+            <w:r>
+              <w:rPr>
+                <w:rFonts w:ascii="Arial" w:hAnsi="Arial" w:cs="Arial"/>
+                <w:b/>
+                <w:bCs/>
+                <w:sz w:val="28"/>
+                <w:szCs w:val="28"/>
+              </w:rPr>
+              <w:t xml:space="preserve"> md inkiad</w:t>
+            </w:r>
+            <w:r>
+              <w:rPr>
+                <w:rFonts w:ascii="Arial" w:hAnsi="Arial" w:cs="Arial"/>
+                <w:b/>
+                <w:bCs/>
+                <w:sz w:val="28"/>
+                <w:szCs w:val="28"/>
+              </w:rPr>
+              <w:t>)</w:t>
             </w:r>
           </w:p>
         </w:tc>
@@ -6923,6 +7720,50 @@
                 <w:u w:val="single"/>
               </w:rPr>
             </w:pPr>
+            <w:r>
+              <w:rPr>
+                <w:b/>
+                <w:bCs/>
+                <w:sz w:val="36"/>
+                <w:szCs w:val="36"/>
+                <w:u w:val="single"/>
+              </w:rPr>
+              <w:drawing>
+                <wp:inline distT="0" distB="0" distL="0" distR="0" wp14:anchorId="7A6B5BE6" wp14:editId="05309FA0">
+                  <wp:extent cx="3924300" cy="2207518"/>
+                  <wp:effectExtent l="0" t="0" r="0" b="2540"/>
+                  <wp:docPr id="2" name="Picture 2"/>
+                  <wp:cNvGraphicFramePr>
+                    <a:graphicFrameLocks xmlns:a="http://schemas.openxmlformats.org/drawingml/2006/main" noChangeAspect="1"/>
+                  </wp:cNvGraphicFramePr>
+                  <a:graphic xmlns:a="http://schemas.openxmlformats.org/drawingml/2006/main">
+                    <a:graphicData uri="http://schemas.openxmlformats.org/drawingml/2006/picture">
+                      <pic:pic xmlns:pic="http://schemas.openxmlformats.org/drawingml/2006/picture">
+                        <pic:nvPicPr>
+                          <pic:cNvPr id="1" name=""/>
+                          <pic:cNvPicPr/>
+                        </pic:nvPicPr>
+                        <pic:blipFill>
+                          <a:blip r:embed="rId15"/>
+                          <a:stretch>
+                            <a:fillRect/>
+                          </a:stretch>
+                        </pic:blipFill>
+                        <pic:spPr>
+                          <a:xfrm>
+                            <a:off x="0" y="0"/>
+                            <a:ext cx="3939946" cy="2216319"/>
+                          </a:xfrm>
+                          <a:prstGeom prst="rect">
+                            <a:avLst/>
+                          </a:prstGeom>
+                        </pic:spPr>
+                      </pic:pic>
+                    </a:graphicData>
+                  </a:graphic>
+                </wp:inline>
+              </w:drawing>
+            </w:r>
           </w:p>
         </w:tc>
       </w:tr>
@@ -6953,12 +7794,9 @@
                 <w:sz w:val="28"/>
                 <w:szCs w:val="28"/>
               </w:rPr>
-              <w:t xml:space="preserve">Night </w:t>
-            </w:r>
-          </w:p>
-          <w:p>
-            <w:pPr>
-              <w:jc w:val="center"/>
+              <w:t xml:space="preserve">Outer space </w:t>
+            </w:r>
+            <w:r>
               <w:rPr>
                 <w:rFonts w:ascii="Arial" w:hAnsi="Arial" w:cs="Arial"/>
                 <w:b/>
@@ -6966,7 +7804,28 @@
                 <w:sz w:val="28"/>
                 <w:szCs w:val="28"/>
               </w:rPr>
-            </w:pPr>
+              <w:t>(</w:t>
+            </w:r>
+            <w:r>
+              <w:rPr>
+                <w:rFonts w:cstheme="minorHAnsi"/>
+                <w:b/>
+                <w:bCs/>
+                <w:color w:val="242424"/>
+                <w:shd w:val="clear" w:color="auto" w:fill="FFFFFF"/>
+              </w:rPr>
+              <w:t>SHORNALI</w:t>
+            </w:r>
+            <w:r>
+              <w:rPr>
+                <w:rFonts w:cstheme="minorHAnsi"/>
+                <w:b/>
+                <w:bCs/>
+                <w:color w:val="242424"/>
+                <w:shd w:val="clear" w:color="auto" w:fill="FFFFFF"/>
+              </w:rPr>
+              <w:t xml:space="preserve"> AKTER</w:t>
+            </w:r>
             <w:r>
               <w:rPr>
                 <w:rFonts w:ascii="Arial" w:hAnsi="Arial" w:cs="Arial"/>
@@ -6975,7 +7834,7 @@
                 <w:sz w:val="28"/>
                 <w:szCs w:val="28"/>
               </w:rPr>
-              <w:t>view</w:t>
+              <w:t>)</w:t>
             </w:r>
           </w:p>
         </w:tc>
@@ -6994,6 +7853,50 @@
                 <w:u w:val="single"/>
               </w:rPr>
             </w:pPr>
+            <w:r>
+              <w:rPr>
+                <w:b/>
+                <w:bCs/>
+                <w:sz w:val="36"/>
+                <w:szCs w:val="36"/>
+                <w:u w:val="single"/>
+              </w:rPr>
+              <w:drawing>
+                <wp:inline distT="0" distB="0" distL="0" distR="0" wp14:anchorId="4FDEE85E" wp14:editId="4B38F1AA">
+                  <wp:extent cx="3939470" cy="2027254"/>
+                  <wp:effectExtent l="0" t="0" r="4445" b="0"/>
+                  <wp:docPr id="3" name="Picture 3"/>
+                  <wp:cNvGraphicFramePr>
+                    <a:graphicFrameLocks xmlns:a="http://schemas.openxmlformats.org/drawingml/2006/main" noChangeAspect="1"/>
+                  </wp:cNvGraphicFramePr>
+                  <a:graphic xmlns:a="http://schemas.openxmlformats.org/drawingml/2006/main">
+                    <a:graphicData uri="http://schemas.openxmlformats.org/drawingml/2006/picture">
+                      <pic:pic xmlns:pic="http://schemas.openxmlformats.org/drawingml/2006/picture">
+                        <pic:nvPicPr>
+                          <pic:cNvPr id="1" name=""/>
+                          <pic:cNvPicPr/>
+                        </pic:nvPicPr>
+                        <pic:blipFill>
+                          <a:blip r:embed="rId16"/>
+                          <a:stretch>
+                            <a:fillRect/>
+                          </a:stretch>
+                        </pic:blipFill>
+                        <pic:spPr>
+                          <a:xfrm>
+                            <a:off x="0" y="0"/>
+                            <a:ext cx="3968097" cy="2041985"/>
+                          </a:xfrm>
+                          <a:prstGeom prst="rect">
+                            <a:avLst/>
+                          </a:prstGeom>
+                        </pic:spPr>
+                      </pic:pic>
+                    </a:graphicData>
+                  </a:graphic>
+                </wp:inline>
+              </w:drawing>
+            </w:r>
           </w:p>
         </w:tc>
       </w:tr>
@@ -7021,7 +7924,7 @@
                 <w:sz w:val="28"/>
                 <w:szCs w:val="28"/>
               </w:rPr>
-              <w:t xml:space="preserve">Rain </w:t>
+              <w:t>Moon base</w:t>
             </w:r>
           </w:p>
           <w:p>
@@ -7043,8 +7946,82 @@
                 <w:sz w:val="28"/>
                 <w:szCs w:val="28"/>
               </w:rPr>
-              <w:t>view</w:t>
-            </w:r>
+              <w:t>V</w:t>
+            </w:r>
+            <w:r>
+              <w:rPr>
+                <w:rFonts w:ascii="Arial" w:hAnsi="Arial" w:cs="Arial"/>
+                <w:b/>
+                <w:bCs/>
+                <w:sz w:val="28"/>
+                <w:szCs w:val="28"/>
+              </w:rPr>
+              <w:t>iew</w:t>
+            </w:r>
+            <w:r>
+              <w:rPr>
+                <w:rFonts w:ascii="Arial" w:hAnsi="Arial" w:cs="Arial"/>
+                <w:b/>
+                <w:bCs/>
+                <w:sz w:val="28"/>
+                <w:szCs w:val="28"/>
+              </w:rPr>
+              <w:t xml:space="preserve"> </w:t>
+            </w:r>
+            <w:r>
+              <w:rPr>
+                <w:rFonts w:ascii="Arial" w:hAnsi="Arial" w:cs="Arial"/>
+                <w:b/>
+                <w:bCs/>
+                <w:sz w:val="28"/>
+                <w:szCs w:val="28"/>
+              </w:rPr>
+              <w:t>(</w:t>
+            </w:r>
+            <w:r>
+              <w:rPr>
+                <w:rFonts w:cstheme="minorHAnsi"/>
+                <w:color w:val="242424"/>
+                <w:shd w:val="clear" w:color="auto" w:fill="FFFFFF"/>
+              </w:rPr>
+              <w:t>YEASIR</w:t>
+            </w:r>
+            <w:r>
+              <w:rPr>
+                <w:rFonts w:cstheme="minorHAnsi"/>
+                <w:color w:val="242424"/>
+                <w:shd w:val="clear" w:color="auto" w:fill="FFFFFF"/>
+              </w:rPr>
+              <w:t xml:space="preserve"> AHNAF </w:t>
+            </w:r>
+            <w:proofErr w:type="gramStart"/>
+            <w:r>
+              <w:rPr>
+                <w:rFonts w:cstheme="minorHAnsi"/>
+                <w:color w:val="242424"/>
+                <w:shd w:val="clear" w:color="auto" w:fill="FFFFFF"/>
+              </w:rPr>
+              <w:t>ASIF</w:t>
+            </w:r>
+            <w:r>
+              <w:rPr>
+                <w:rFonts w:cstheme="minorHAnsi"/>
+                <w:color w:val="242424"/>
+                <w:shd w:val="clear" w:color="auto" w:fill="FFFFFF"/>
+              </w:rPr>
+              <w:t xml:space="preserve"> </w:t>
+            </w:r>
+            <w:r>
+              <w:rPr>
+                <w:rFonts w:ascii="Arial" w:hAnsi="Arial" w:cs="Arial"/>
+                <w:b/>
+                <w:bCs/>
+                <w:sz w:val="28"/>
+                <w:szCs w:val="28"/>
+              </w:rPr>
+              <w:t>)</w:t>
+            </w:r>
+            <w:proofErr w:type="gramEnd"/>
           </w:p>
         </w:tc>
         <w:tc>
@@ -7062,6 +8039,370 @@
                 <w:u w:val="single"/>
               </w:rPr>
             </w:pPr>
+            <w:r>
+              <w:rPr>
+                <w:noProof/>
+              </w:rPr>
+              <w:drawing>
+                <wp:inline distT="0" distB="0" distL="0" distR="0" wp14:anchorId="3D5DC836" wp14:editId="4337AA86">
+                  <wp:extent cx="3939540" cy="2216091"/>
+                  <wp:effectExtent l="0" t="0" r="3810" b="0"/>
+                  <wp:docPr id="4" name="Picture 4"/>
+                  <wp:cNvGraphicFramePr>
+                    <a:graphicFrameLocks xmlns:a="http://schemas.openxmlformats.org/drawingml/2006/main" noChangeAspect="1"/>
+                  </wp:cNvGraphicFramePr>
+                  <a:graphic xmlns:a="http://schemas.openxmlformats.org/drawingml/2006/main">
+                    <a:graphicData uri="http://schemas.openxmlformats.org/drawingml/2006/picture">
+                      <pic:pic xmlns:pic="http://schemas.openxmlformats.org/drawingml/2006/picture">
+                        <pic:nvPicPr>
+                          <pic:cNvPr id="0" name="Picture 1"/>
+                          <pic:cNvPicPr>
+                            <a:picLocks noChangeAspect="1" noChangeArrowheads="1"/>
+                          </pic:cNvPicPr>
+                        </pic:nvPicPr>
+                        <pic:blipFill>
+                          <a:blip r:embed="rId17" cstate="print">
+                            <a:extLst>
+                              <a:ext uri="{28A0092B-C50C-407E-A947-70E740481C1C}">
+                                <a14:useLocalDpi xmlns:a14="http://schemas.microsoft.com/office/drawing/2010/main" val="0"/>
+                              </a:ext>
+                            </a:extLst>
+                          </a:blip>
+                          <a:srcRect/>
+                          <a:stretch>
+                            <a:fillRect/>
+                          </a:stretch>
+                        </pic:blipFill>
+                        <pic:spPr bwMode="auto">
+                          <a:xfrm>
+                            <a:off x="0" y="0"/>
+                            <a:ext cx="3955961" cy="2225328"/>
+                          </a:xfrm>
+                          <a:prstGeom prst="rect">
+                            <a:avLst/>
+                          </a:prstGeom>
+                          <a:noFill/>
+                          <a:ln>
+                            <a:noFill/>
+                          </a:ln>
+                        </pic:spPr>
+                      </pic:pic>
+                    </a:graphicData>
+                  </a:graphic>
+                </wp:inline>
+              </w:drawing>
+            </w:r>
+          </w:p>
+        </w:tc>
+      </w:tr>
+      <w:tr>
+        <w:tc>
+          <w:tcPr>
+            <w:tcW w:w="1395" w:type="dxa"/>
+          </w:tcPr>
+          <w:p>
+            <w:pPr>
+              <w:jc w:val="center"/>
+              <w:rPr>
+                <w:rFonts w:ascii="Arial" w:hAnsi="Arial" w:cs="Arial"/>
+                <w:b/>
+                <w:bCs/>
+                <w:sz w:val="28"/>
+                <w:szCs w:val="28"/>
+              </w:rPr>
+            </w:pPr>
+            <w:r>
+              <w:rPr>
+                <w:rFonts w:ascii="Arial" w:hAnsi="Arial" w:cs="Arial"/>
+                <w:b/>
+                <w:bCs/>
+                <w:sz w:val="28"/>
+                <w:szCs w:val="28"/>
+              </w:rPr>
+              <w:lastRenderedPageBreak/>
+              <w:t>Moon base</w:t>
+            </w:r>
+          </w:p>
+          <w:p>
+            <w:pPr>
+              <w:jc w:val="center"/>
+              <w:rPr>
+                <w:rFonts w:ascii="Arial" w:hAnsi="Arial" w:cs="Arial"/>
+                <w:b/>
+                <w:bCs/>
+                <w:sz w:val="28"/>
+                <w:szCs w:val="28"/>
+              </w:rPr>
+            </w:pPr>
+            <w:r>
+              <w:rPr>
+                <w:rFonts w:ascii="Arial" w:hAnsi="Arial" w:cs="Arial"/>
+                <w:b/>
+                <w:bCs/>
+                <w:sz w:val="28"/>
+                <w:szCs w:val="28"/>
+              </w:rPr>
+              <w:t xml:space="preserve">View </w:t>
+            </w:r>
+            <w:r>
+              <w:rPr>
+                <w:rFonts w:ascii="Arial" w:hAnsi="Arial" w:cs="Arial"/>
+                <w:b/>
+                <w:bCs/>
+                <w:sz w:val="28"/>
+                <w:szCs w:val="28"/>
+              </w:rPr>
+              <w:t>(</w:t>
+            </w:r>
+            <w:r>
+              <w:rPr>
+                <w:rFonts w:cstheme="minorHAnsi"/>
+                <w:color w:val="242424"/>
+                <w:shd w:val="clear" w:color="auto" w:fill="FFFFFF"/>
+              </w:rPr>
+              <w:t>DURJOY</w:t>
+            </w:r>
+            <w:r>
+              <w:rPr>
+                <w:rFonts w:cstheme="minorHAnsi"/>
+                <w:color w:val="242424"/>
+                <w:shd w:val="clear" w:color="auto" w:fill="FFFFFF"/>
+              </w:rPr>
+              <w:t xml:space="preserve"> GHOSH</w:t>
+            </w:r>
+            <w:r>
+              <w:rPr>
+                <w:rFonts w:ascii="Arial" w:hAnsi="Arial" w:cs="Arial"/>
+                <w:b/>
+                <w:bCs/>
+                <w:sz w:val="28"/>
+                <w:szCs w:val="28"/>
+              </w:rPr>
+              <w:t>)</w:t>
+            </w:r>
+          </w:p>
+        </w:tc>
+        <w:tc>
+          <w:tcPr>
+            <w:tcW w:w="8500" w:type="dxa"/>
+          </w:tcPr>
+          <w:p>
+            <w:pPr>
+              <w:jc w:val="center"/>
+              <w:rPr>
+                <w:b/>
+                <w:bCs/>
+                <w:sz w:val="36"/>
+                <w:szCs w:val="36"/>
+                <w:u w:val="single"/>
+              </w:rPr>
+            </w:pPr>
+            <w:r>
+              <w:rPr>
+                <w:noProof/>
+              </w:rPr>
+              <w:drawing>
+                <wp:inline distT="0" distB="0" distL="0" distR="0" wp14:anchorId="7BE52EFD" wp14:editId="0EC56236">
+                  <wp:extent cx="4175760" cy="2348970"/>
+                  <wp:effectExtent l="0" t="0" r="0" b="0"/>
+                  <wp:docPr id="5" name="Picture 5"/>
+                  <wp:cNvGraphicFramePr>
+                    <a:graphicFrameLocks xmlns:a="http://schemas.openxmlformats.org/drawingml/2006/main" noChangeAspect="1"/>
+                  </wp:cNvGraphicFramePr>
+                  <a:graphic xmlns:a="http://schemas.openxmlformats.org/drawingml/2006/main">
+                    <a:graphicData uri="http://schemas.openxmlformats.org/drawingml/2006/picture">
+                      <pic:pic xmlns:pic="http://schemas.openxmlformats.org/drawingml/2006/picture">
+                        <pic:nvPicPr>
+                          <pic:cNvPr id="0" name="Picture 3"/>
+                          <pic:cNvPicPr>
+                            <a:picLocks noChangeAspect="1" noChangeArrowheads="1"/>
+                          </pic:cNvPicPr>
+                        </pic:nvPicPr>
+                        <pic:blipFill>
+                          <a:blip r:embed="rId18" cstate="print">
+                            <a:extLst>
+                              <a:ext uri="{28A0092B-C50C-407E-A947-70E740481C1C}">
+                                <a14:useLocalDpi xmlns:a14="http://schemas.microsoft.com/office/drawing/2010/main" val="0"/>
+                              </a:ext>
+                            </a:extLst>
+                          </a:blip>
+                          <a:srcRect/>
+                          <a:stretch>
+                            <a:fillRect/>
+                          </a:stretch>
+                        </pic:blipFill>
+                        <pic:spPr bwMode="auto">
+                          <a:xfrm>
+                            <a:off x="0" y="0"/>
+                            <a:ext cx="4185284" cy="2354327"/>
+                          </a:xfrm>
+                          <a:prstGeom prst="rect">
+                            <a:avLst/>
+                          </a:prstGeom>
+                          <a:noFill/>
+                          <a:ln>
+                            <a:noFill/>
+                          </a:ln>
+                        </pic:spPr>
+                      </pic:pic>
+                    </a:graphicData>
+                  </a:graphic>
+                </wp:inline>
+              </w:drawing>
+            </w:r>
+          </w:p>
+        </w:tc>
+      </w:tr>
+      <w:tr>
+        <w:tc>
+          <w:tcPr>
+            <w:tcW w:w="1395" w:type="dxa"/>
+          </w:tcPr>
+          <w:p>
+            <w:pPr>
+              <w:jc w:val="center"/>
+              <w:rPr>
+                <w:rFonts w:ascii="Arial" w:hAnsi="Arial" w:cs="Arial"/>
+                <w:b/>
+                <w:bCs/>
+                <w:sz w:val="28"/>
+                <w:szCs w:val="28"/>
+              </w:rPr>
+            </w:pPr>
+            <w:r>
+              <w:rPr>
+                <w:rFonts w:ascii="Arial" w:hAnsi="Arial" w:cs="Arial"/>
+                <w:b/>
+                <w:bCs/>
+                <w:sz w:val="28"/>
+                <w:szCs w:val="28"/>
+              </w:rPr>
+              <w:t xml:space="preserve">Moon base </w:t>
+            </w:r>
+            <w:r>
+              <w:rPr>
+                <w:rFonts w:ascii="Arial" w:hAnsi="Arial" w:cs="Arial"/>
+                <w:b/>
+                <w:bCs/>
+                <w:sz w:val="28"/>
+                <w:szCs w:val="28"/>
+              </w:rPr>
+              <w:t>(</w:t>
+            </w:r>
+            <w:r>
+              <w:rPr>
+                <w:rFonts w:cstheme="minorHAnsi"/>
+                <w:color w:val="242424"/>
+                <w:shd w:val="clear" w:color="auto" w:fill="FFFFFF"/>
+              </w:rPr>
+              <w:t>YEASIR</w:t>
+            </w:r>
+            <w:r>
+              <w:rPr>
+                <w:rFonts w:cstheme="minorHAnsi"/>
+                <w:color w:val="242424"/>
+                <w:shd w:val="clear" w:color="auto" w:fill="FFFFFF"/>
+              </w:rPr>
+              <w:t xml:space="preserve"> AHNAF ASIF</w:t>
+            </w:r>
+            <w:r>
+              <w:rPr>
+                <w:rFonts w:cstheme="minorHAnsi"/>
+                <w:color w:val="242424"/>
+                <w:shd w:val="clear" w:color="auto" w:fill="FFFFFF"/>
+              </w:rPr>
+              <w:t xml:space="preserve"> and </w:t>
+            </w:r>
+            <w:r>
+              <w:rPr>
+                <w:rFonts w:cstheme="minorHAnsi"/>
+                <w:color w:val="242424"/>
+                <w:shd w:val="clear" w:color="auto" w:fill="FFFFFF"/>
+              </w:rPr>
+              <w:t xml:space="preserve"> </w:t>
+            </w:r>
+            <w:r>
+              <w:t xml:space="preserve"> </w:t>
+            </w:r>
+            <w:r>
+              <w:rPr>
+                <w:rFonts w:cstheme="minorHAnsi"/>
+                <w:color w:val="242424"/>
+                <w:shd w:val="clear" w:color="auto" w:fill="FFFFFF"/>
+              </w:rPr>
+              <w:t>DURJOY GHOSH</w:t>
+            </w:r>
+            <w:r>
+              <w:rPr>
+                <w:rFonts w:ascii="Arial" w:hAnsi="Arial" w:cs="Arial"/>
+                <w:b/>
+                <w:bCs/>
+                <w:sz w:val="28"/>
+                <w:szCs w:val="28"/>
+              </w:rPr>
+              <w:t>)</w:t>
+            </w:r>
+          </w:p>
+        </w:tc>
+        <w:tc>
+          <w:tcPr>
+            <w:tcW w:w="8500" w:type="dxa"/>
+          </w:tcPr>
+          <w:p>
+            <w:pPr>
+              <w:jc w:val="center"/>
+              <w:rPr>
+                <w:b/>
+                <w:bCs/>
+                <w:sz w:val="36"/>
+                <w:szCs w:val="36"/>
+                <w:u w:val="single"/>
+              </w:rPr>
+            </w:pPr>
+            <w:r>
+              <w:rPr>
+                <w:b/>
+                <w:bCs/>
+                <w:sz w:val="36"/>
+                <w:szCs w:val="36"/>
+                <w:u w:val="single"/>
+              </w:rPr>
+              <w:drawing>
+                <wp:inline distT="0" distB="0" distL="0" distR="0" wp14:anchorId="11F66629" wp14:editId="63B4752E">
+                  <wp:extent cx="4046220" cy="2276101"/>
+                  <wp:effectExtent l="0" t="0" r="0" b="0"/>
+                  <wp:docPr id="6" name="Picture 6"/>
+                  <wp:cNvGraphicFramePr>
+                    <a:graphicFrameLocks xmlns:a="http://schemas.openxmlformats.org/drawingml/2006/main" noChangeAspect="1"/>
+                  </wp:cNvGraphicFramePr>
+                  <a:graphic xmlns:a="http://schemas.openxmlformats.org/drawingml/2006/main">
+                    <a:graphicData uri="http://schemas.openxmlformats.org/drawingml/2006/picture">
+                      <pic:pic xmlns:pic="http://schemas.openxmlformats.org/drawingml/2006/picture">
+                        <pic:nvPicPr>
+                          <pic:cNvPr id="1" name=""/>
+                          <pic:cNvPicPr/>
+                        </pic:nvPicPr>
+                        <pic:blipFill>
+                          <a:blip r:embed="rId19"/>
+                          <a:stretch>
+                            <a:fillRect/>
+                          </a:stretch>
+                        </pic:blipFill>
+                        <pic:spPr>
+                          <a:xfrm>
+                            <a:off x="0" y="0"/>
+                            <a:ext cx="4059549" cy="2283599"/>
+                          </a:xfrm>
+                          <a:prstGeom prst="rect">
+                            <a:avLst/>
+                          </a:prstGeom>
+                        </pic:spPr>
+                      </pic:pic>
+                    </a:graphicData>
+                  </a:graphic>
+                </wp:inline>
+              </w:drawing>
+            </w:r>
           </w:p>
         </w:tc>
       </w:tr>
@@ -8013,7 +9354,6 @@
   <w:style w:type="character" w:default="1" w:styleId="DefaultParagraphFont">
     <w:name w:val="Default Paragraph Font"/>
     <w:uiPriority w:val="1"/>
-    <w:semiHidden/>
     <w:unhideWhenUsed/>
   </w:style>
   <w:style w:type="table" w:default="1" w:styleId="TableNormal">
@@ -8443,15 +9783,6 @@
 </file>
 
 <file path=customXml/item1.xml><?xml version="1.0" encoding="utf-8"?>
-<s:customData xmlns="http://www.wps.cn/officeDocument/2013/wpsCustomData" xmlns:s="http://www.wps.cn/officeDocument/2013/wpsCustomData">
-  <customSectProps>
-    <customSectPr/>
-    <customSectPr/>
-  </customSectProps>
-</s:customData>
-</file>
-
-<file path=customXml/item2.xml><?xml version="1.0" encoding="utf-8"?>
 <p:properties xmlns:p="http://schemas.microsoft.com/office/2006/metadata/properties" xmlns:xsi="http://www.w3.org/2001/XMLSchema-instance" xmlns:pc="http://schemas.microsoft.com/office/infopath/2007/PartnerControls">
   <documentManagement>
     <lcf76f155ced4ddcb4097134ff3c332f xmlns="32c36bff-ef8b-4319-abe5-fb88f82abf20">
@@ -8462,16 +9793,16 @@
 </p:properties>
 </file>
 
-<file path=customXml/item3.xml><?xml version="1.0" encoding="utf-8"?>
-<?mso-contentType ?>
-<FormTemplates xmlns="http://schemas.microsoft.com/sharepoint/v3/contenttype/forms">
-  <Display>DocumentLibraryForm</Display>
-  <Edit>DocumentLibraryForm</Edit>
-  <New>DocumentLibraryForm</New>
-</FormTemplates>
+<file path=customXml/item2.xml><?xml version="1.0" encoding="utf-8"?>
+<s:customData xmlns="http://www.wps.cn/officeDocument/2013/wpsCustomData" xmlns:s="http://www.wps.cn/officeDocument/2013/wpsCustomData">
+  <customSectProps>
+    <customSectPr/>
+    <customSectPr/>
+  </customSectProps>
+</s:customData>
 </file>
 
-<file path=customXml/item4.xml><?xml version="1.0" encoding="utf-8"?>
+<file path=customXml/item3.xml><?xml version="1.0" encoding="utf-8"?>
 <ct:contentTypeSchema xmlns:ct="http://schemas.microsoft.com/office/2006/metadata/contentType" xmlns:ma="http://schemas.microsoft.com/office/2006/metadata/properties/metaAttributes" ct:_="" ma:_="" ma:contentTypeName="Document" ma:contentTypeID="0x010100EE598277F2E42944BA927301EB6569E2" ma:contentTypeVersion="7" ma:contentTypeDescription="Create a new document." ma:contentTypeScope="" ma:versionID="63f94a8f2e675165992a81a3bfc8ce4d">
   <xsd:schema xmlns:xsd="http://www.w3.org/2001/XMLSchema" xmlns:xs="http://www.w3.org/2001/XMLSchema" xmlns:p="http://schemas.microsoft.com/office/2006/metadata/properties" xmlns:ns2="32c36bff-ef8b-4319-abe5-fb88f82abf20" xmlns:ns3="ee3502e1-6f2c-48f1-be62-3437457e49b7" targetNamespace="http://schemas.microsoft.com/office/2006/metadata/properties" ma:root="true" ma:fieldsID="8b2fee8d01272b742e660004c90e6b9b" ns2:_="" ns3:_="">
     <xsd:import namespace="32c36bff-ef8b-4319-abe5-fb88f82abf20"/>
@@ -8640,15 +9971,16 @@
 </ct:contentTypeSchema>
 </file>
 
-<file path=customXml/itemProps1.xml><?xml version="1.0" encoding="utf-8"?>
-<ds:datastoreItem xmlns:ds="http://schemas.openxmlformats.org/officeDocument/2006/customXml" ds:itemID="{B1977F7D-205B-4081-913C-38D41E755F92}">
-  <ds:schemaRefs>
-    <ds:schemaRef ds:uri="http://www.wps.cn/officeDocument/2013/wpsCustomData"/>
-  </ds:schemaRefs>
-</ds:datastoreItem>
+<file path=customXml/item4.xml><?xml version="1.0" encoding="utf-8"?>
+<?mso-contentType ?>
+<FormTemplates xmlns="http://schemas.microsoft.com/sharepoint/v3/contenttype/forms">
+  <Display>DocumentLibraryForm</Display>
+  <Edit>DocumentLibraryForm</Edit>
+  <New>DocumentLibraryForm</New>
+</FormTemplates>
 </file>
 
-<file path=customXml/itemProps2.xml><?xml version="1.0" encoding="utf-8"?>
+<file path=customXml/itemProps1.xml><?xml version="1.0" encoding="utf-8"?>
 <ds:datastoreItem xmlns:ds="http://schemas.openxmlformats.org/officeDocument/2006/customXml" ds:itemID="{F54A07E7-415F-4AF2-B7A0-111DC32584C9}">
   <ds:schemaRefs>
     <ds:schemaRef ds:uri="http://schemas.microsoft.com/office/2006/metadata/properties"/>
@@ -8659,15 +9991,15 @@
 </ds:datastoreItem>
 </file>
 
-<file path=customXml/itemProps3.xml><?xml version="1.0" encoding="utf-8"?>
-<ds:datastoreItem xmlns:ds="http://schemas.openxmlformats.org/officeDocument/2006/customXml" ds:itemID="{37082C4B-9BDE-476E-B3C5-B81635F4441C}">
+<file path=customXml/itemProps2.xml><?xml version="1.0" encoding="utf-8"?>
+<ds:datastoreItem xmlns:ds="http://schemas.openxmlformats.org/officeDocument/2006/customXml" ds:itemID="{B1977F7D-205B-4081-913C-38D41E755F92}">
   <ds:schemaRefs>
-    <ds:schemaRef ds:uri="http://schemas.microsoft.com/sharepoint/v3/contenttype/forms"/>
+    <ds:schemaRef ds:uri="http://www.wps.cn/officeDocument/2013/wpsCustomData"/>
   </ds:schemaRefs>
 </ds:datastoreItem>
 </file>
 
-<file path=customXml/itemProps4.xml><?xml version="1.0" encoding="utf-8"?>
+<file path=customXml/itemProps3.xml><?xml version="1.0" encoding="utf-8"?>
 <ds:datastoreItem xmlns:ds="http://schemas.openxmlformats.org/officeDocument/2006/customXml" ds:itemID="{D76BBCEF-695B-4394-A6B2-114CFB4D1D30}">
   <ds:schemaRefs>
     <ds:schemaRef ds:uri="http://schemas.microsoft.com/office/2006/metadata/contentType"/>
@@ -8684,4 +10016,12 @@
     <ds:schemaRef ds:uri="http://schemas.microsoft.com/internal/obd"/>
   </ds:schemaRefs>
 </ds:datastoreItem>
+</file>
+
+<file path=customXml/itemProps4.xml><?xml version="1.0" encoding="utf-8"?>
+<ds:datastoreItem xmlns:ds="http://schemas.openxmlformats.org/officeDocument/2006/customXml" ds:itemID="{37082C4B-9BDE-476E-B3C5-B81635F4441C}">
+  <ds:schemaRefs>
+    <ds:schemaRef ds:uri="http://schemas.microsoft.com/sharepoint/v3/contenttype/forms"/>
+  </ds:schemaRefs>
+</ds:datastoreItem>
 </file>
</xml_diff>